<commit_message>
Added our todo list, made a plan
</commit_message>
<xml_diff>
--- a/RA-L/reviews/ResponseToReviewsRSS16.docx
+++ b/RA-L/reviews/ResponseToReviewsRSS16.docx
@@ -1,6 +1,6 @@
 
 <file path=word/document.xml><?xml version="1.0" encoding="utf-8"?>
-<w:document xmlns:wpc="http://schemas.microsoft.com/office/word/2010/wordprocessingCanvas" xmlns:mo="http://schemas.microsoft.com/office/mac/office/2008/main" xmlns:mc="http://schemas.openxmlformats.org/markup-compatibility/2006" xmlns:mv="urn:schemas-microsoft-com:mac:vml" xmlns:o="urn:schemas-microsoft-com:office:office" xmlns:r="http://schemas.openxmlformats.org/officeDocument/2006/relationships" xmlns:m="http://schemas.openxmlformats.org/officeDocument/2006/math" xmlns:v="urn:schemas-microsoft-com:vml" xmlns:wp14="http://schemas.microsoft.com/office/word/2010/wordprocessingDrawing" xmlns:wp="http://schemas.openxmlformats.org/drawingml/2006/wordprocessingDrawing" xmlns:w10="urn:schemas-microsoft-com:office:word" xmlns:w="http://schemas.openxmlformats.org/wordprocessingml/2006/main" xmlns:w14="http://schemas.microsoft.com/office/word/2010/wordml" xmlns:wpg="http://schemas.microsoft.com/office/word/2010/wordprocessingGroup" xmlns:wpi="http://schemas.microsoft.com/office/word/2010/wordprocessingInk" xmlns:wne="http://schemas.microsoft.com/office/word/2006/wordml" xmlns:wps="http://schemas.microsoft.com/office/word/2010/wordprocessingShape" mc:Ignorable="w14 wp14">
+<w:document xmlns:wpc="http://schemas.microsoft.com/office/word/2010/wordprocessingCanvas" xmlns:mc="http://schemas.openxmlformats.org/markup-compatibility/2006" xmlns:o="urn:schemas-microsoft-com:office:office" xmlns:r="http://schemas.openxmlformats.org/officeDocument/2006/relationships" xmlns:m="http://schemas.openxmlformats.org/officeDocument/2006/math" xmlns:v="urn:schemas-microsoft-com:vml" xmlns:wp14="http://schemas.microsoft.com/office/word/2010/wordprocessingDrawing" xmlns:wp="http://schemas.openxmlformats.org/drawingml/2006/wordprocessingDrawing" xmlns:w10="urn:schemas-microsoft-com:office:word" xmlns:w="http://schemas.openxmlformats.org/wordprocessingml/2006/main" xmlns:w14="http://schemas.microsoft.com/office/word/2010/wordml" xmlns:wpg="http://schemas.microsoft.com/office/word/2010/wordprocessingGroup" xmlns:wpi="http://schemas.microsoft.com/office/word/2010/wordprocessingInk" xmlns:wne="http://schemas.microsoft.com/office/word/2006/wordml" xmlns:wps="http://schemas.microsoft.com/office/word/2010/wordprocessingShape" mc:Ignorable="w14 wp14">
   <w:body>
     <w:p>
       <w:pPr>
@@ -34,31 +34,7 @@
           <w:szCs w:val="19"/>
           <w:shd w:val="clear" w:color="auto" w:fill="FFFFFF"/>
         </w:rPr>
-        <w:t>1. Are there factual errors in the reviews? (</w:t>
-      </w:r>
-      <w:proofErr w:type="gramStart"/>
-      <w:r>
-        <w:rPr>
-          <w:rFonts w:ascii="Arial" w:eastAsia="Times New Roman" w:hAnsi="Arial" w:cs="Arial"/>
-          <w:b/>
-          <w:color w:val="222222"/>
-          <w:sz w:val="19"/>
-          <w:szCs w:val="19"/>
-          <w:shd w:val="clear" w:color="auto" w:fill="FFFFFF"/>
-        </w:rPr>
-        <w:t>approx</w:t>
-      </w:r>
-      <w:proofErr w:type="gramEnd"/>
-      <w:r>
-        <w:rPr>
-          <w:rFonts w:ascii="Arial" w:eastAsia="Times New Roman" w:hAnsi="Arial" w:cs="Arial"/>
-          <w:b/>
-          <w:color w:val="222222"/>
-          <w:sz w:val="19"/>
-          <w:szCs w:val="19"/>
-          <w:shd w:val="clear" w:color="auto" w:fill="FFFFFF"/>
-        </w:rPr>
-        <w:t>. 400 words)</w:t>
+        <w:t>1. Are there factual errors in the reviews? (approx. 400 words)</w:t>
       </w:r>
       <w:r>
         <w:rPr>
@@ -196,9 +172,8 @@
           <w:szCs w:val="22"/>
         </w:rPr>
         <w:br/>
-        <w:t>[</w:t>
-      </w:r>
-      <w:proofErr w:type="gramStart"/>
+        <w:t>[minor point] In all algorithms, global inputs apply over the entire workspace.  The “build zone” and “staging zone” are names for regions, but global inputs apply according to the same rules in each space.</w:t>
+      </w:r>
       <w:r>
         <w:rPr>
           <w:rFonts w:ascii="Calibri" w:hAnsi="Calibri" w:cs="Arial"/>
@@ -206,46 +181,7 @@
           <w:sz w:val="22"/>
           <w:szCs w:val="22"/>
         </w:rPr>
-        <w:t>minor</w:t>
-      </w:r>
-      <w:proofErr w:type="gramEnd"/>
-      <w:r>
-        <w:rPr>
-          <w:rFonts w:ascii="Calibri" w:hAnsi="Calibri" w:cs="Arial"/>
-          <w:color w:val="222222"/>
-          <w:sz w:val="22"/>
-          <w:szCs w:val="22"/>
-        </w:rPr>
-        <w:t xml:space="preserve"> point] In all algorithms, global inputs apply over the entire workspace.  The “build zone” and “staging zone” are names for regions, but global inputs apply according to the same rules in each space.</w:t>
-      </w:r>
-      <w:r>
-        <w:rPr>
-          <w:rFonts w:ascii="Calibri" w:hAnsi="Calibri" w:cs="Arial"/>
-          <w:color w:val="222222"/>
-          <w:sz w:val="22"/>
-          <w:szCs w:val="22"/>
-        </w:rPr>
-        <w:t xml:space="preserve"> The algorithms are designed so that with global inputs only one robot is moved from the </w:t>
-      </w:r>
-      <w:proofErr w:type="gramStart"/>
-      <w:r>
-        <w:rPr>
-          <w:rFonts w:ascii="Calibri" w:hAnsi="Calibri" w:cs="Arial"/>
-          <w:color w:val="222222"/>
-          <w:sz w:val="22"/>
-          <w:szCs w:val="22"/>
-        </w:rPr>
-        <w:t>staging zone</w:t>
-      </w:r>
-      <w:proofErr w:type="gramEnd"/>
-      <w:r>
-        <w:rPr>
-          <w:rFonts w:ascii="Calibri" w:hAnsi="Calibri" w:cs="Arial"/>
-          <w:color w:val="222222"/>
-          <w:sz w:val="22"/>
-          <w:szCs w:val="22"/>
-        </w:rPr>
-        <w:t xml:space="preserve"> to the build zone each iteration.</w:t>
+        <w:t xml:space="preserve"> The algorithms are designed so that with global inputs only one robot is moved from the staging zone to the build zone each iteration.</w:t>
       </w:r>
     </w:p>
     <w:p>
@@ -283,7 +219,6 @@
         </w:rPr>
         <w:t>[</w:t>
       </w:r>
-      <w:proofErr w:type="gramStart"/>
       <w:r>
         <w:rPr>
           <w:rFonts w:ascii="Calibri" w:hAnsi="Calibri" w:cs="Arial"/>
@@ -291,17 +226,7 @@
           <w:sz w:val="22"/>
           <w:szCs w:val="22"/>
         </w:rPr>
-        <w:t>minor</w:t>
-      </w:r>
-      <w:proofErr w:type="gramEnd"/>
-      <w:r>
-        <w:rPr>
-          <w:rFonts w:ascii="Calibri" w:hAnsi="Calibri" w:cs="Arial"/>
-          <w:color w:val="222222"/>
-          <w:sz w:val="22"/>
-          <w:szCs w:val="22"/>
-        </w:rPr>
-        <w:t> </w:t>
+        <w:t>minor </w:t>
       </w:r>
       <w:r>
         <w:rPr>
@@ -329,9 +254,8 @@
           <w:sz w:val="22"/>
           <w:szCs w:val="22"/>
         </w:rPr>
-        <w:t xml:space="preserve"> mention this: "The algorithms require retooling to handle small </w:t>
-      </w:r>
-      <w:proofErr w:type="spellStart"/>
+        <w:t xml:space="preserve"> mention this: "The algorithms require retooling to handle small μ</w:t>
+      </w:r>
       <w:r>
         <w:rPr>
           <w:rFonts w:ascii="Calibri" w:hAnsi="Calibri" w:cs="Arial"/>
@@ -339,7 +263,7 @@
           <w:sz w:val="22"/>
           <w:szCs w:val="22"/>
         </w:rPr>
-        <w:t>μ</w:t>
+        <w:t>_</w:t>
       </w:r>
       <w:r>
         <w:rPr>
@@ -348,26 +272,7 @@
           <w:sz w:val="22"/>
           <w:szCs w:val="22"/>
         </w:rPr>
-        <w:t>_</w:t>
-      </w:r>
-      <w:r>
-        <w:rPr>
-          <w:rFonts w:ascii="Calibri" w:hAnsi="Calibri" w:cs="Arial"/>
-          <w:color w:val="1A1A1A"/>
-          <w:sz w:val="22"/>
-          <w:szCs w:val="22"/>
-        </w:rPr>
-        <w:t>f</w:t>
-      </w:r>
-      <w:proofErr w:type="spellEnd"/>
-      <w:r>
-        <w:rPr>
-          <w:rFonts w:ascii="Calibri" w:hAnsi="Calibri" w:cs="Arial"/>
-          <w:color w:val="1A1A1A"/>
-          <w:sz w:val="22"/>
-          <w:szCs w:val="22"/>
-        </w:rPr>
-        <w:t> friction coefficients".  Given the chance, we will elaborate on this point.</w:t>
+        <w:t>f friction coefficients".  Given the chance, we will elaborate on this point.</w:t>
       </w:r>
     </w:p>
     <w:p>
@@ -444,31 +349,7 @@
           <w:szCs w:val="19"/>
           <w:shd w:val="clear" w:color="auto" w:fill="FFFFFF"/>
         </w:rPr>
-        <w:t>chairs and program chair should attend to? (</w:t>
-      </w:r>
-      <w:proofErr w:type="gramStart"/>
-      <w:r>
-        <w:rPr>
-          <w:rFonts w:ascii="Arial" w:eastAsia="Times New Roman" w:hAnsi="Arial" w:cs="Arial"/>
-          <w:b/>
-          <w:color w:val="222222"/>
-          <w:sz w:val="19"/>
-          <w:szCs w:val="19"/>
-          <w:shd w:val="clear" w:color="auto" w:fill="FFFFFF"/>
-        </w:rPr>
-        <w:t>approx</w:t>
-      </w:r>
-      <w:proofErr w:type="gramEnd"/>
-      <w:r>
-        <w:rPr>
-          <w:rFonts w:ascii="Arial" w:eastAsia="Times New Roman" w:hAnsi="Arial" w:cs="Arial"/>
-          <w:b/>
-          <w:color w:val="222222"/>
-          <w:sz w:val="19"/>
-          <w:szCs w:val="19"/>
-          <w:shd w:val="clear" w:color="auto" w:fill="FFFFFF"/>
-        </w:rPr>
-        <w:t>. 400 words)</w:t>
+        <w:t>chairs and program chair should attend to? (approx. 400 words)</w:t>
       </w:r>
     </w:p>
     <w:p>
@@ -518,9 +399,8 @@
           <w:sz w:val="19"/>
           <w:szCs w:val="19"/>
         </w:rPr>
-        <w:t xml:space="preserve"> include the video of two </w:t>
-      </w:r>
-      <w:proofErr w:type="spellStart"/>
+        <w:t xml:space="preserve"> include the video of two kilobo</w:t>
+      </w:r>
       <w:r>
         <w:rPr>
           <w:rFonts w:ascii="Tahoma" w:eastAsia="Times New Roman" w:hAnsi="Tahoma" w:cs="Tahoma"/>
@@ -528,26 +408,7 @@
           <w:sz w:val="19"/>
           <w:szCs w:val="19"/>
         </w:rPr>
-        <w:t>kilobo</w:t>
-      </w:r>
-      <w:r>
-        <w:rPr>
-          <w:rFonts w:ascii="Tahoma" w:eastAsia="Times New Roman" w:hAnsi="Tahoma" w:cs="Tahoma"/>
-          <w:color w:val="222222"/>
-          <w:sz w:val="19"/>
-          <w:szCs w:val="19"/>
-        </w:rPr>
-        <w:t>t</w:t>
-      </w:r>
-      <w:proofErr w:type="spellEnd"/>
-      <w:r>
-        <w:rPr>
-          <w:rFonts w:ascii="Tahoma" w:eastAsia="Times New Roman" w:hAnsi="Tahoma" w:cs="Tahoma"/>
-          <w:color w:val="222222"/>
-          <w:sz w:val="19"/>
-          <w:szCs w:val="19"/>
-        </w:rPr>
-        <w:t xml:space="preserve"> robots being positioned using friction.</w:t>
+        <w:t>t robots being positioned using friction.</w:t>
       </w:r>
     </w:p>
     <w:p>
@@ -700,9 +561,8 @@
           <w:sz w:val="19"/>
           <w:szCs w:val="19"/>
         </w:rPr>
-        <w:t xml:space="preserve">Our eventual goal is controlling many </w:t>
-      </w:r>
-      <w:proofErr w:type="spellStart"/>
+        <w:t>Our eventual goal is controlling many microrobots inside the human body. There are a host of challenges, including manufacturing such robots, designing the drugs for treatment, and dealing with flow inside the body. However, these microrobots will most likely be contro</w:t>
+      </w:r>
       <w:r>
         <w:rPr>
           <w:rFonts w:ascii="Arial" w:eastAsia="Times New Roman" w:hAnsi="Arial" w:cs="Arial"/>
@@ -710,66 +570,7 @@
           <w:sz w:val="19"/>
           <w:szCs w:val="19"/>
         </w:rPr>
-        <w:t>microrobots</w:t>
-      </w:r>
-      <w:proofErr w:type="spellEnd"/>
-      <w:r>
-        <w:rPr>
-          <w:rFonts w:ascii="Arial" w:eastAsia="Times New Roman" w:hAnsi="Arial" w:cs="Arial"/>
-          <w:color w:val="500050"/>
-          <w:sz w:val="19"/>
-          <w:szCs w:val="19"/>
-        </w:rPr>
-        <w:t xml:space="preserve"> inside the human body. There are a host of challenges, including manufacturing such robots, designing the drugs for treatment, and dealing with flow inside the body. However, </w:t>
-      </w:r>
-      <w:proofErr w:type="gramStart"/>
-      <w:r>
-        <w:rPr>
-          <w:rFonts w:ascii="Arial" w:eastAsia="Times New Roman" w:hAnsi="Arial" w:cs="Arial"/>
-          <w:color w:val="500050"/>
-          <w:sz w:val="19"/>
-          <w:szCs w:val="19"/>
-        </w:rPr>
-        <w:t xml:space="preserve">these </w:t>
-      </w:r>
-      <w:proofErr w:type="spellStart"/>
-      <w:r>
-        <w:rPr>
-          <w:rFonts w:ascii="Arial" w:eastAsia="Times New Roman" w:hAnsi="Arial" w:cs="Arial"/>
-          <w:color w:val="500050"/>
-          <w:sz w:val="19"/>
-          <w:szCs w:val="19"/>
-        </w:rPr>
-        <w:t>microrobots</w:t>
-      </w:r>
-      <w:proofErr w:type="spellEnd"/>
-      <w:r>
-        <w:rPr>
-          <w:rFonts w:ascii="Arial" w:eastAsia="Times New Roman" w:hAnsi="Arial" w:cs="Arial"/>
-          <w:color w:val="500050"/>
-          <w:sz w:val="19"/>
-          <w:szCs w:val="19"/>
-        </w:rPr>
-        <w:t xml:space="preserve"> will most likely be contro</w:t>
-      </w:r>
-      <w:r>
-        <w:rPr>
-          <w:rFonts w:ascii="Arial" w:eastAsia="Times New Roman" w:hAnsi="Arial" w:cs="Arial"/>
-          <w:color w:val="500050"/>
-          <w:sz w:val="19"/>
-          <w:szCs w:val="19"/>
-        </w:rPr>
-        <w:t>lled by global control fields</w:t>
-      </w:r>
-      <w:proofErr w:type="gramEnd"/>
-      <w:r>
-        <w:rPr>
-          <w:rFonts w:ascii="Arial" w:eastAsia="Times New Roman" w:hAnsi="Arial" w:cs="Arial"/>
-          <w:color w:val="500050"/>
-          <w:sz w:val="19"/>
-          <w:szCs w:val="19"/>
-        </w:rPr>
-        <w:t>. </w:t>
+        <w:t>lled by global control fields. </w:t>
       </w:r>
       <w:r>
         <w:rPr>
@@ -845,27 +646,7 @@
           <w:sz w:val="19"/>
           <w:szCs w:val="19"/>
         </w:rPr>
-        <w:t xml:space="preserve"> </w:t>
-      </w:r>
-      <w:proofErr w:type="gramStart"/>
-      <w:r>
-        <w:rPr>
-          <w:rFonts w:ascii="Arial" w:eastAsia="Times New Roman" w:hAnsi="Arial" w:cs="Arial"/>
-          <w:color w:val="500050"/>
-          <w:sz w:val="19"/>
-          <w:szCs w:val="19"/>
-        </w:rPr>
-        <w:t>that</w:t>
-      </w:r>
-      <w:proofErr w:type="gramEnd"/>
-      <w:r>
-        <w:rPr>
-          <w:rFonts w:ascii="Arial" w:eastAsia="Times New Roman" w:hAnsi="Arial" w:cs="Arial"/>
-          <w:color w:val="500050"/>
-          <w:sz w:val="19"/>
-          <w:szCs w:val="19"/>
-        </w:rPr>
-        <w:t xml:space="preserve"> line of work is</w:t>
+        <w:t xml:space="preserve"> that line of work is</w:t>
       </w:r>
       <w:r>
         <w:rPr>
@@ -938,29 +719,7 @@
           <w:szCs w:val="19"/>
           <w:shd w:val="clear" w:color="auto" w:fill="FFFFFF"/>
         </w:rPr>
-        <w:t>[</w:t>
-      </w:r>
-      <w:proofErr w:type="gramStart"/>
-      <w:r>
-        <w:rPr>
-          <w:rFonts w:ascii="Arial" w:eastAsia="Times New Roman" w:hAnsi="Arial" w:cs="Arial"/>
-          <w:color w:val="222222"/>
-          <w:sz w:val="19"/>
-          <w:szCs w:val="19"/>
-          <w:shd w:val="clear" w:color="auto" w:fill="FFFFFF"/>
-        </w:rPr>
-        <w:t>[  don’t</w:t>
-      </w:r>
-      <w:proofErr w:type="gramEnd"/>
-      <w:r>
-        <w:rPr>
-          <w:rFonts w:ascii="Arial" w:eastAsia="Times New Roman" w:hAnsi="Arial" w:cs="Arial"/>
-          <w:color w:val="222222"/>
-          <w:sz w:val="19"/>
-          <w:szCs w:val="19"/>
-          <w:shd w:val="clear" w:color="auto" w:fill="FFFFFF"/>
-        </w:rPr>
-        <w:t xml:space="preserve"> include in reply ]]</w:t>
+        <w:t>[[  don’t include in reply ]]</w:t>
       </w:r>
     </w:p>
     <w:p>
@@ -1052,9 +811,8 @@
           <w:sz w:val="20"/>
           <w:szCs w:val="20"/>
         </w:rPr>
-        <w:t>shown in our paper with complete discussion and algorithms. However</w:t>
-      </w:r>
-      <w:proofErr w:type="gramStart"/>
+        <w:t>shown in our paper with complete discussion and algorithms. However; when there is noise or we do not have the information of each robot's position due to their small size, controlling position of each robot is not possible because we lack the information. In this</w:t>
+      </w:r>
       <w:r>
         <w:rPr>
           <w:rFonts w:ascii="NimbusRomNo9L" w:eastAsia="Times New Roman" w:hAnsi="NimbusRomNo9L" w:cs="Tahoma"/>
@@ -1062,9 +820,8 @@
           <w:sz w:val="20"/>
           <w:szCs w:val="20"/>
         </w:rPr>
-        <w:t>;</w:t>
-      </w:r>
-      <w:proofErr w:type="gramEnd"/>
+        <w:t xml:space="preserve"> more general</w:t>
+      </w:r>
       <w:r>
         <w:rPr>
           <w:rFonts w:ascii="NimbusRomNo9L" w:eastAsia="Times New Roman" w:hAnsi="NimbusRomNo9L" w:cs="Tahoma"/>
@@ -1072,7 +829,7 @@
           <w:sz w:val="20"/>
           <w:szCs w:val="20"/>
         </w:rPr>
-        <w:t xml:space="preserve"> when there is noise or we do not have the information of each robot's position due to their small size, controlling position of each robot is not possible because we lack the information. In this</w:t>
+        <w:t xml:space="preserve"> case, controlling statistics of the swarm (like covariance) with friction</w:t>
       </w:r>
       <w:r>
         <w:rPr>
@@ -1081,7 +838,7 @@
           <w:sz w:val="20"/>
           <w:szCs w:val="20"/>
         </w:rPr>
-        <w:t xml:space="preserve"> more general</w:t>
+        <w:t xml:space="preserve"> is still possible, as </w:t>
       </w:r>
       <w:r>
         <w:rPr>
@@ -1090,7 +847,7 @@
           <w:sz w:val="20"/>
           <w:szCs w:val="20"/>
         </w:rPr>
-        <w:t xml:space="preserve"> case, controlling statistics of the swarm (like covariance) with friction</w:t>
+        <w:t xml:space="preserve">shown in our paper. </w:t>
       </w:r>
       <w:r>
         <w:rPr>
@@ -1099,7 +856,7 @@
           <w:sz w:val="20"/>
           <w:szCs w:val="20"/>
         </w:rPr>
-        <w:t xml:space="preserve"> is still possible, as </w:t>
+        <w:t>However, in the</w:t>
       </w:r>
       <w:r>
         <w:rPr>
@@ -1108,9 +865,8 @@
           <w:sz w:val="20"/>
           <w:szCs w:val="20"/>
         </w:rPr>
-        <w:t xml:space="preserve">shown in our paper. </w:t>
-      </w:r>
-      <w:proofErr w:type="gramStart"/>
+        <w:t xml:space="preserve">se situations, </w:t>
+      </w:r>
       <w:r>
         <w:rPr>
           <w:rFonts w:ascii="NimbusRomNo9L" w:eastAsia="Times New Roman" w:hAnsi="NimbusRomNo9L" w:cs="Tahoma"/>
@@ -1118,7 +874,7 @@
           <w:sz w:val="20"/>
           <w:szCs w:val="20"/>
         </w:rPr>
-        <w:t>However, in the</w:t>
+        <w:t>while the</w:t>
       </w:r>
       <w:r>
         <w:rPr>
@@ -1127,35 +883,7 @@
           <w:sz w:val="20"/>
           <w:szCs w:val="20"/>
         </w:rPr>
-        <w:t xml:space="preserve">se situations, </w:t>
-      </w:r>
-      <w:r>
-        <w:rPr>
-          <w:rFonts w:ascii="NimbusRomNo9L" w:eastAsia="Times New Roman" w:hAnsi="NimbusRomNo9L" w:cs="Tahoma"/>
-          <w:color w:val="222222"/>
-          <w:sz w:val="20"/>
-          <w:szCs w:val="20"/>
-        </w:rPr>
-        <w:t>while the</w:t>
-      </w:r>
-      <w:r>
-        <w:rPr>
-          <w:rFonts w:ascii="NimbusRomNo9L" w:eastAsia="Times New Roman" w:hAnsi="NimbusRomNo9L" w:cs="Tahoma"/>
-          <w:color w:val="222222"/>
-          <w:sz w:val="20"/>
-          <w:szCs w:val="20"/>
-        </w:rPr>
-        <w:t xml:space="preserve"> moments of the swarm and not position of each one.</w:t>
-      </w:r>
-      <w:proofErr w:type="gramEnd"/>
-      <w:r>
-        <w:rPr>
-          <w:rFonts w:ascii="NimbusRomNo9L" w:eastAsia="Times New Roman" w:hAnsi="NimbusRomNo9L" w:cs="Tahoma"/>
-          <w:color w:val="222222"/>
-          <w:sz w:val="20"/>
-          <w:szCs w:val="20"/>
-        </w:rPr>
-        <w:t xml:space="preserve"> This is the flow that may be convincing for reviewers, that the paper is looking at the same problem in different situations.</w:t>
+        <w:t xml:space="preserve"> moments of the swarm and not position of each one. This is the flow that may be convincing for reviewers, that the paper is looking at the same problem in different situations.</w:t>
       </w:r>
     </w:p>
     <w:p>
@@ -1186,27 +914,7 @@
           <w:sz w:val="20"/>
           <w:szCs w:val="20"/>
         </w:rPr>
-        <w:t xml:space="preserve">It may be also clarified why in the experiments we mostly focused on covariance control and not the n robots positioning although as a convincing result, we showed the two robot positioning with </w:t>
-      </w:r>
-      <w:proofErr w:type="spellStart"/>
-      <w:r>
-        <w:rPr>
-          <w:rFonts w:ascii="NimbusRomNo9L" w:eastAsia="Times New Roman" w:hAnsi="NimbusRomNo9L" w:cs="Tahoma"/>
-          <w:color w:val="222222"/>
-          <w:sz w:val="20"/>
-          <w:szCs w:val="20"/>
-        </w:rPr>
-        <w:t>kilobots</w:t>
-      </w:r>
-      <w:proofErr w:type="spellEnd"/>
-      <w:r>
-        <w:rPr>
-          <w:rFonts w:ascii="NimbusRomNo9L" w:eastAsia="Times New Roman" w:hAnsi="NimbusRomNo9L" w:cs="Tahoma"/>
-          <w:color w:val="222222"/>
-          <w:sz w:val="20"/>
-          <w:szCs w:val="20"/>
-        </w:rPr>
-        <w:t xml:space="preserve"> in </w:t>
+        <w:t xml:space="preserve">It may be also clarified why in the experiments we mostly focused on covariance control and not the n robots positioning although as a convincing result, we showed the two robot positioning with kilobots in </w:t>
       </w:r>
       <w:r>
         <w:rPr>
@@ -1243,67 +951,7 @@
           <w:sz w:val="20"/>
           <w:szCs w:val="20"/>
         </w:rPr>
-        <w:t xml:space="preserve">The video is missing, should we say that we just forgot to send the video? or should we say something else? </w:t>
-      </w:r>
-      <w:proofErr w:type="gramStart"/>
-      <w:r>
-        <w:rPr>
-          <w:rFonts w:ascii="NimbusRomNo9L" w:eastAsia="Times New Roman" w:hAnsi="NimbusRomNo9L" w:cs="Tahoma"/>
-          <w:color w:val="FF0000"/>
-          <w:sz w:val="20"/>
-          <w:szCs w:val="20"/>
-        </w:rPr>
-        <w:t>I can make the video for two robots positioning</w:t>
-      </w:r>
-      <w:proofErr w:type="gramEnd"/>
-      <w:r>
-        <w:rPr>
-          <w:rFonts w:ascii="NimbusRomNo9L" w:eastAsia="Times New Roman" w:hAnsi="NimbusRomNo9L" w:cs="Tahoma"/>
-          <w:color w:val="FF0000"/>
-          <w:sz w:val="20"/>
-          <w:szCs w:val="20"/>
-        </w:rPr>
-        <w:t xml:space="preserve">, </w:t>
-      </w:r>
-      <w:proofErr w:type="gramStart"/>
-      <w:r>
-        <w:rPr>
-          <w:rFonts w:ascii="NimbusRomNo9L" w:eastAsia="Times New Roman" w:hAnsi="NimbusRomNo9L" w:cs="Tahoma"/>
-          <w:color w:val="FF0000"/>
-          <w:sz w:val="20"/>
-          <w:szCs w:val="20"/>
-        </w:rPr>
-        <w:t>it is easy</w:t>
-      </w:r>
-      <w:proofErr w:type="gramEnd"/>
-      <w:r>
-        <w:rPr>
-          <w:rFonts w:ascii="NimbusRomNo9L" w:eastAsia="Times New Roman" w:hAnsi="NimbusRomNo9L" w:cs="Tahoma"/>
-          <w:color w:val="FF0000"/>
-          <w:sz w:val="20"/>
-          <w:szCs w:val="20"/>
-        </w:rPr>
-        <w:t xml:space="preserve">. For covariance control it is not that easy, because the zigzag wood would not make infinite friction unfortunately, and we don't have boundary </w:t>
-      </w:r>
-      <w:proofErr w:type="gramStart"/>
-      <w:r>
-        <w:rPr>
-          <w:rFonts w:ascii="NimbusRomNo9L" w:eastAsia="Times New Roman" w:hAnsi="NimbusRomNo9L" w:cs="Tahoma"/>
-          <w:color w:val="FF0000"/>
-          <w:sz w:val="20"/>
-          <w:szCs w:val="20"/>
-        </w:rPr>
-        <w:t>friction which</w:t>
-      </w:r>
-      <w:proofErr w:type="gramEnd"/>
-      <w:r>
-        <w:rPr>
-          <w:rFonts w:ascii="NimbusRomNo9L" w:eastAsia="Times New Roman" w:hAnsi="NimbusRomNo9L" w:cs="Tahoma"/>
-          <w:color w:val="FF0000"/>
-          <w:sz w:val="20"/>
-          <w:szCs w:val="20"/>
-        </w:rPr>
-        <w:t xml:space="preserve"> makes it more challenging even.</w:t>
+        <w:t>The video is missing, should we say that we just forgot to send the video? or should we say something else? I can make the video for two robots positioning, it is easy. For covariance control it is not that easy, because the zigzag wood would not make infinite friction unfortunately, and we don't have boundary friction which makes it more challenging even.</w:t>
       </w:r>
     </w:p>
     <w:p>
@@ -1425,95 +1073,7 @@
           <w:szCs w:val="19"/>
           <w:shd w:val="clear" w:color="auto" w:fill="FFFFFF"/>
         </w:rPr>
-        <w:t xml:space="preserve">AUTHORS: Shiva </w:t>
-      </w:r>
-      <w:proofErr w:type="spellStart"/>
-      <w:r>
-        <w:rPr>
-          <w:rFonts w:ascii="Arial" w:eastAsia="Times New Roman" w:hAnsi="Arial" w:cs="Arial"/>
-          <w:color w:val="222222"/>
-          <w:sz w:val="19"/>
-          <w:szCs w:val="19"/>
-          <w:shd w:val="clear" w:color="auto" w:fill="FFFFFF"/>
-        </w:rPr>
-        <w:t>Shahrokhi</w:t>
-      </w:r>
-      <w:proofErr w:type="spellEnd"/>
-      <w:r>
-        <w:rPr>
-          <w:rFonts w:ascii="Arial" w:eastAsia="Times New Roman" w:hAnsi="Arial" w:cs="Arial"/>
-          <w:color w:val="222222"/>
-          <w:sz w:val="19"/>
-          <w:szCs w:val="19"/>
-          <w:shd w:val="clear" w:color="auto" w:fill="FFFFFF"/>
-        </w:rPr>
-        <w:t xml:space="preserve">, </w:t>
-      </w:r>
-      <w:proofErr w:type="spellStart"/>
-      <w:r>
-        <w:rPr>
-          <w:rFonts w:ascii="Arial" w:eastAsia="Times New Roman" w:hAnsi="Arial" w:cs="Arial"/>
-          <w:color w:val="222222"/>
-          <w:sz w:val="19"/>
-          <w:szCs w:val="19"/>
-          <w:shd w:val="clear" w:color="auto" w:fill="FFFFFF"/>
-        </w:rPr>
-        <w:t>Arun</w:t>
-      </w:r>
-      <w:proofErr w:type="spellEnd"/>
-      <w:r>
-        <w:rPr>
-          <w:rFonts w:ascii="Arial" w:eastAsia="Times New Roman" w:hAnsi="Arial" w:cs="Arial"/>
-          <w:color w:val="222222"/>
-          <w:sz w:val="19"/>
-          <w:szCs w:val="19"/>
-          <w:shd w:val="clear" w:color="auto" w:fill="FFFFFF"/>
-        </w:rPr>
-        <w:t xml:space="preserve"> </w:t>
-      </w:r>
-      <w:proofErr w:type="spellStart"/>
-      <w:r>
-        <w:rPr>
-          <w:rFonts w:ascii="Arial" w:eastAsia="Times New Roman" w:hAnsi="Arial" w:cs="Arial"/>
-          <w:color w:val="222222"/>
-          <w:sz w:val="19"/>
-          <w:szCs w:val="19"/>
-          <w:shd w:val="clear" w:color="auto" w:fill="FFFFFF"/>
-        </w:rPr>
-        <w:t>Mahadev</w:t>
-      </w:r>
-      <w:proofErr w:type="spellEnd"/>
-      <w:r>
-        <w:rPr>
-          <w:rFonts w:ascii="Arial" w:eastAsia="Times New Roman" w:hAnsi="Arial" w:cs="Arial"/>
-          <w:color w:val="222222"/>
-          <w:sz w:val="19"/>
-          <w:szCs w:val="19"/>
-          <w:shd w:val="clear" w:color="auto" w:fill="FFFFFF"/>
-        </w:rPr>
-        <w:t xml:space="preserve">, </w:t>
-      </w:r>
-      <w:proofErr w:type="spellStart"/>
-      <w:r>
-        <w:rPr>
-          <w:rFonts w:ascii="Arial" w:eastAsia="Times New Roman" w:hAnsi="Arial" w:cs="Arial"/>
-          <w:color w:val="222222"/>
-          <w:sz w:val="19"/>
-          <w:szCs w:val="19"/>
-          <w:shd w:val="clear" w:color="auto" w:fill="FFFFFF"/>
-        </w:rPr>
-        <w:t>Haoran</w:t>
-      </w:r>
-      <w:proofErr w:type="spellEnd"/>
-      <w:r>
-        <w:rPr>
-          <w:rFonts w:ascii="Arial" w:eastAsia="Times New Roman" w:hAnsi="Arial" w:cs="Arial"/>
-          <w:color w:val="222222"/>
-          <w:sz w:val="19"/>
-          <w:szCs w:val="19"/>
-          <w:shd w:val="clear" w:color="auto" w:fill="FFFFFF"/>
-        </w:rPr>
-        <w:t xml:space="preserve"> Zhao and Aaron Becker</w:t>
+        <w:t>AUTHORS: Shiva Shahrokhi, Arun Mahadev, Haoran Zhao and Aaron Becker</w:t>
       </w:r>
       <w:r>
         <w:rPr>
@@ -1569,95 +1129,7 @@
           <w:szCs w:val="19"/>
           <w:shd w:val="clear" w:color="auto" w:fill="FFFFFF"/>
         </w:rPr>
-        <w:t xml:space="preserve">This paper considers methods for swarm control using only global inputs.  The authors use boundaries to control the shape of the swarm, and consider the use of friction as a control element.  The paper is </w:t>
-      </w:r>
-      <w:proofErr w:type="gramStart"/>
-      <w:r>
-        <w:rPr>
-          <w:rFonts w:ascii="Arial" w:eastAsia="Times New Roman" w:hAnsi="Arial" w:cs="Arial"/>
-          <w:color w:val="222222"/>
-          <w:sz w:val="19"/>
-          <w:szCs w:val="19"/>
-          <w:shd w:val="clear" w:color="auto" w:fill="FFFFFF"/>
-        </w:rPr>
-        <w:t>well-motivated</w:t>
-      </w:r>
-      <w:proofErr w:type="gramEnd"/>
-      <w:r>
-        <w:rPr>
-          <w:rFonts w:ascii="Arial" w:eastAsia="Times New Roman" w:hAnsi="Arial" w:cs="Arial"/>
-          <w:color w:val="222222"/>
-          <w:sz w:val="19"/>
-          <w:szCs w:val="19"/>
-          <w:shd w:val="clear" w:color="auto" w:fill="FFFFFF"/>
-        </w:rPr>
-        <w:t xml:space="preserve">, in that individual control of robots at </w:t>
-      </w:r>
-      <w:proofErr w:type="spellStart"/>
-      <w:r>
-        <w:rPr>
-          <w:rFonts w:ascii="Arial" w:eastAsia="Times New Roman" w:hAnsi="Arial" w:cs="Arial"/>
-          <w:color w:val="222222"/>
-          <w:sz w:val="19"/>
-          <w:szCs w:val="19"/>
-          <w:shd w:val="clear" w:color="auto" w:fill="FFFFFF"/>
-        </w:rPr>
-        <w:t>microscale</w:t>
-      </w:r>
-      <w:proofErr w:type="spellEnd"/>
-      <w:r>
-        <w:rPr>
-          <w:rFonts w:ascii="Arial" w:eastAsia="Times New Roman" w:hAnsi="Arial" w:cs="Arial"/>
-          <w:color w:val="222222"/>
-          <w:sz w:val="19"/>
-          <w:szCs w:val="19"/>
-          <w:shd w:val="clear" w:color="auto" w:fill="FFFFFF"/>
-        </w:rPr>
-        <w:t xml:space="preserve"> with current technology may best be approached with a global control technique.  The authors provide an algorithmic </w:t>
-      </w:r>
-      <w:proofErr w:type="gramStart"/>
-      <w:r>
-        <w:rPr>
-          <w:rFonts w:ascii="Arial" w:eastAsia="Times New Roman" w:hAnsi="Arial" w:cs="Arial"/>
-          <w:color w:val="222222"/>
-          <w:sz w:val="19"/>
-          <w:szCs w:val="19"/>
-          <w:shd w:val="clear" w:color="auto" w:fill="FFFFFF"/>
-        </w:rPr>
-        <w:t>approach which</w:t>
-      </w:r>
-      <w:proofErr w:type="gramEnd"/>
-      <w:r>
-        <w:rPr>
-          <w:rFonts w:ascii="Arial" w:eastAsia="Times New Roman" w:hAnsi="Arial" w:cs="Arial"/>
-          <w:color w:val="222222"/>
-          <w:sz w:val="19"/>
-          <w:szCs w:val="19"/>
-          <w:shd w:val="clear" w:color="auto" w:fill="FFFFFF"/>
-        </w:rPr>
-        <w:t xml:space="preserve"> is verified via simulation, and further supported experimentally.  The work to my knowledge is novel, although implementing it experimentally in </w:t>
-      </w:r>
-      <w:proofErr w:type="spellStart"/>
-      <w:r>
-        <w:rPr>
-          <w:rFonts w:ascii="Arial" w:eastAsia="Times New Roman" w:hAnsi="Arial" w:cs="Arial"/>
-          <w:color w:val="222222"/>
-          <w:sz w:val="19"/>
-          <w:szCs w:val="19"/>
-          <w:shd w:val="clear" w:color="auto" w:fill="FFFFFF"/>
-        </w:rPr>
-        <w:t>microscale</w:t>
-      </w:r>
-      <w:proofErr w:type="spellEnd"/>
-      <w:r>
-        <w:rPr>
-          <w:rFonts w:ascii="Arial" w:eastAsia="Times New Roman" w:hAnsi="Arial" w:cs="Arial"/>
-          <w:color w:val="222222"/>
-          <w:sz w:val="19"/>
-          <w:szCs w:val="19"/>
-          <w:shd w:val="clear" w:color="auto" w:fill="FFFFFF"/>
-        </w:rPr>
-        <w:t xml:space="preserve"> systems and/or at scale is certainly nontrivial.</w:t>
+        <w:t>This paper considers methods for swarm control using only global inputs.  The authors use boundaries to control the shape of the swarm, and consider the use of friction as a control element.  The paper is well-motivated, in that individual control of robots at microscale with current technology may best be approached with a global control technique.  The authors provide an algorithmic approach which is verified via simulation, and further supported experimentally.  The work to my knowledge is novel, although implementing it experimentally in microscale systems and/or at scale is certainly nontrivial.</w:t>
       </w:r>
       <w:r>
         <w:rPr>
@@ -1856,61 +1328,17 @@
           <w:szCs w:val="19"/>
           <w:shd w:val="clear" w:color="auto" w:fill="FFFFFF"/>
         </w:rPr>
-        <w:t>1.) [</w:t>
-      </w:r>
-      <w:proofErr w:type="gramStart"/>
-      <w:r>
-        <w:rPr>
-          <w:rFonts w:ascii="Arial" w:eastAsia="Times New Roman" w:hAnsi="Arial" w:cs="Arial"/>
-          <w:color w:val="222222"/>
-          <w:sz w:val="19"/>
-          <w:szCs w:val="19"/>
-          <w:shd w:val="clear" w:color="auto" w:fill="FFFFFF"/>
-        </w:rPr>
-        <w:t>more</w:t>
-      </w:r>
-      <w:proofErr w:type="gramEnd"/>
-      <w:r>
-        <w:rPr>
-          <w:rFonts w:ascii="Arial" w:eastAsia="Times New Roman" w:hAnsi="Arial" w:cs="Arial"/>
-          <w:color w:val="222222"/>
-          <w:sz w:val="19"/>
-          <w:szCs w:val="19"/>
-          <w:shd w:val="clear" w:color="auto" w:fill="FFFFFF"/>
-        </w:rPr>
-        <w:t xml:space="preserve"> hardware experiments]</w:t>
-      </w:r>
-      <w:r>
-        <w:rPr>
-          <w:rFonts w:ascii="Arial" w:eastAsia="Times New Roman" w:hAnsi="Arial" w:cs="Arial"/>
-          <w:color w:val="222222"/>
-          <w:sz w:val="19"/>
-          <w:szCs w:val="19"/>
-          <w:shd w:val="clear" w:color="auto" w:fill="FFFFFF"/>
-        </w:rPr>
-        <w:t xml:space="preserve">The authors have a powerful experimental </w:t>
-      </w:r>
-      <w:proofErr w:type="gramStart"/>
-      <w:r>
-        <w:rPr>
-          <w:rFonts w:ascii="Arial" w:eastAsia="Times New Roman" w:hAnsi="Arial" w:cs="Arial"/>
-          <w:color w:val="222222"/>
-          <w:sz w:val="19"/>
-          <w:szCs w:val="19"/>
-          <w:shd w:val="clear" w:color="auto" w:fill="FFFFFF"/>
-        </w:rPr>
-        <w:t>platform which</w:t>
-      </w:r>
-      <w:proofErr w:type="gramEnd"/>
-      <w:r>
-        <w:rPr>
-          <w:rFonts w:ascii="Arial" w:eastAsia="Times New Roman" w:hAnsi="Arial" w:cs="Arial"/>
-          <w:color w:val="222222"/>
-          <w:sz w:val="19"/>
-          <w:szCs w:val="19"/>
-          <w:shd w:val="clear" w:color="auto" w:fill="FFFFFF"/>
-        </w:rPr>
-        <w:t xml:space="preserve"> could be used to experimentally validate the algorithms and simulations at scale.  Some simpler experiments are performed relative to the overarching promise of the algorithms.  Naturally, one would expect experimental implementation of the described algorithms to be difficult to scale significantly, particularly since simulation assumptions such as infinite friction and build/staging zones are difficult to replicate.</w:t>
+        <w:t>1.) [more hardware experiments]</w:t>
+      </w:r>
+      <w:r>
+        <w:rPr>
+          <w:rFonts w:ascii="Arial" w:eastAsia="Times New Roman" w:hAnsi="Arial" w:cs="Arial"/>
+          <w:color w:val="222222"/>
+          <w:sz w:val="19"/>
+          <w:szCs w:val="19"/>
+          <w:shd w:val="clear" w:color="auto" w:fill="FFFFFF"/>
+        </w:rPr>
+        <w:t>The authors have a powerful experimental platform which could be used to experimentally validate the algorithms and simulations at scale.  Some simpler experiments are performed relative to the overarching promise of the algorithms.  Naturally, one would expect experimental implementation of the described algorithms to be difficult to scale significantly, particularly since simulation assumptions such as infinite friction and build/staging zones are difficult to replicate.</w:t>
       </w:r>
       <w:r>
         <w:rPr>
@@ -1978,29 +1406,7 @@
           <w:szCs w:val="19"/>
           <w:shd w:val="clear" w:color="auto" w:fill="FFFFFF"/>
         </w:rPr>
-        <w:t>1.) [</w:t>
-      </w:r>
-      <w:proofErr w:type="gramStart"/>
-      <w:r>
-        <w:rPr>
-          <w:rFonts w:ascii="Arial" w:eastAsia="Times New Roman" w:hAnsi="Arial" w:cs="Arial"/>
-          <w:color w:val="222222"/>
-          <w:sz w:val="19"/>
-          <w:szCs w:val="19"/>
-          <w:shd w:val="clear" w:color="auto" w:fill="FFFFFF"/>
-        </w:rPr>
-        <w:t>more</w:t>
-      </w:r>
-      <w:proofErr w:type="gramEnd"/>
-      <w:r>
-        <w:rPr>
-          <w:rFonts w:ascii="Arial" w:eastAsia="Times New Roman" w:hAnsi="Arial" w:cs="Arial"/>
-          <w:color w:val="222222"/>
-          <w:sz w:val="19"/>
-          <w:szCs w:val="19"/>
-          <w:shd w:val="clear" w:color="auto" w:fill="FFFFFF"/>
-        </w:rPr>
-        <w:t xml:space="preserve"> hardware experiments]</w:t>
+        <w:t>1.) [more hardware experiments]</w:t>
       </w:r>
       <w:r>
         <w:rPr>
@@ -2080,6 +1486,7 @@
           <w:szCs w:val="19"/>
           <w:shd w:val="clear" w:color="auto" w:fill="FFFFFF"/>
         </w:rPr>
+        <w:lastRenderedPageBreak/>
         <w:t>Some minor comments in order:</w:t>
       </w:r>
       <w:r>
@@ -2137,95 +1544,7 @@
           <w:szCs w:val="19"/>
           <w:shd w:val="clear" w:color="auto" w:fill="FFFFFF"/>
         </w:rPr>
-        <w:t xml:space="preserve">This is a general comment/suggestion concerning nomenclature.  Friction is a </w:t>
-      </w:r>
-      <w:proofErr w:type="gramStart"/>
-      <w:r>
-        <w:rPr>
-          <w:rFonts w:ascii="Arial" w:eastAsia="Times New Roman" w:hAnsi="Arial" w:cs="Arial"/>
-          <w:color w:val="222222"/>
-          <w:sz w:val="19"/>
-          <w:szCs w:val="19"/>
-          <w:shd w:val="clear" w:color="auto" w:fill="FFFFFF"/>
-        </w:rPr>
-        <w:t>widely-used</w:t>
-      </w:r>
-      <w:proofErr w:type="gramEnd"/>
-      <w:r>
-        <w:rPr>
-          <w:rFonts w:ascii="Arial" w:eastAsia="Times New Roman" w:hAnsi="Arial" w:cs="Arial"/>
-          <w:color w:val="222222"/>
-          <w:sz w:val="19"/>
-          <w:szCs w:val="19"/>
-          <w:shd w:val="clear" w:color="auto" w:fill="FFFFFF"/>
-        </w:rPr>
-        <w:t xml:space="preserve">, generalized parameter for </w:t>
-      </w:r>
-      <w:proofErr w:type="spellStart"/>
-      <w:r>
-        <w:rPr>
-          <w:rFonts w:ascii="Arial" w:eastAsia="Times New Roman" w:hAnsi="Arial" w:cs="Arial"/>
-          <w:color w:val="222222"/>
-          <w:sz w:val="19"/>
-          <w:szCs w:val="19"/>
-          <w:shd w:val="clear" w:color="auto" w:fill="FFFFFF"/>
-        </w:rPr>
-        <w:t>macroscale</w:t>
-      </w:r>
-      <w:proofErr w:type="spellEnd"/>
-      <w:r>
-        <w:rPr>
-          <w:rFonts w:ascii="Arial" w:eastAsia="Times New Roman" w:hAnsi="Arial" w:cs="Arial"/>
-          <w:color w:val="222222"/>
-          <w:sz w:val="19"/>
-          <w:szCs w:val="19"/>
-          <w:shd w:val="clear" w:color="auto" w:fill="FFFFFF"/>
-        </w:rPr>
-        <w:t xml:space="preserve"> systems, and at a very high level it may be an appropriate parameter to consider for </w:t>
-      </w:r>
-      <w:proofErr w:type="spellStart"/>
-      <w:r>
-        <w:rPr>
-          <w:rFonts w:ascii="Arial" w:eastAsia="Times New Roman" w:hAnsi="Arial" w:cs="Arial"/>
-          <w:color w:val="222222"/>
-          <w:sz w:val="19"/>
-          <w:szCs w:val="19"/>
-          <w:shd w:val="clear" w:color="auto" w:fill="FFFFFF"/>
-        </w:rPr>
-        <w:t>microscale</w:t>
-      </w:r>
-      <w:proofErr w:type="spellEnd"/>
-      <w:r>
-        <w:rPr>
-          <w:rFonts w:ascii="Arial" w:eastAsia="Times New Roman" w:hAnsi="Arial" w:cs="Arial"/>
-          <w:color w:val="222222"/>
-          <w:sz w:val="19"/>
-          <w:szCs w:val="19"/>
-          <w:shd w:val="clear" w:color="auto" w:fill="FFFFFF"/>
-        </w:rPr>
-        <w:t xml:space="preserve">/nanoscale systems.  However, in </w:t>
-      </w:r>
-      <w:proofErr w:type="spellStart"/>
-      <w:r>
-        <w:rPr>
-          <w:rFonts w:ascii="Arial" w:eastAsia="Times New Roman" w:hAnsi="Arial" w:cs="Arial"/>
-          <w:color w:val="222222"/>
-          <w:sz w:val="19"/>
-          <w:szCs w:val="19"/>
-          <w:shd w:val="clear" w:color="auto" w:fill="FFFFFF"/>
-        </w:rPr>
-        <w:t>microscale</w:t>
-      </w:r>
-      <w:proofErr w:type="spellEnd"/>
-      <w:r>
-        <w:rPr>
-          <w:rFonts w:ascii="Arial" w:eastAsia="Times New Roman" w:hAnsi="Arial" w:cs="Arial"/>
-          <w:color w:val="222222"/>
-          <w:sz w:val="19"/>
-          <w:szCs w:val="19"/>
-          <w:shd w:val="clear" w:color="auto" w:fill="FFFFFF"/>
-        </w:rPr>
-        <w:t xml:space="preserve"> systems, the particular form of friction becomes much more relevant (viscous boundary layers, electrostatics), and isn't often referred to as 'friction'.  I see there is some related clarification of this distinction in the Related Work section.</w:t>
+        <w:t>This is a general comment/suggestion concerning nomenclature.  Friction is a widely-used, generalized parameter for macroscale systems, and at a very high level it may be an appropriate parameter to consider for microscale/nanoscale systems.  However, in microscale systems, the particular form of friction becomes much more relevant (viscous boundary layers, electrostatics), and isn't often referred to as 'friction'.  I see there is some related clarification of this distinction in the Related Work section.</w:t>
       </w:r>
       <w:r>
         <w:rPr>
@@ -2333,29 +1652,7 @@
           <w:szCs w:val="19"/>
           <w:shd w:val="clear" w:color="auto" w:fill="FFFFFF"/>
         </w:rPr>
-        <w:t xml:space="preserve">* barrier to the vision as related to </w:t>
-      </w:r>
-      <w:proofErr w:type="spellStart"/>
-      <w:r>
-        <w:rPr>
-          <w:rFonts w:ascii="Arial" w:eastAsia="Times New Roman" w:hAnsi="Arial" w:cs="Arial"/>
-          <w:color w:val="222222"/>
-          <w:sz w:val="19"/>
-          <w:szCs w:val="19"/>
-          <w:shd w:val="clear" w:color="auto" w:fill="FFFFFF"/>
-        </w:rPr>
-        <w:t>microscale</w:t>
-      </w:r>
-      <w:proofErr w:type="spellEnd"/>
-      <w:r>
-        <w:rPr>
-          <w:rFonts w:ascii="Arial" w:eastAsia="Times New Roman" w:hAnsi="Arial" w:cs="Arial"/>
-          <w:color w:val="222222"/>
-          <w:sz w:val="19"/>
-          <w:szCs w:val="19"/>
-          <w:shd w:val="clear" w:color="auto" w:fill="FFFFFF"/>
-        </w:rPr>
-        <w:t xml:space="preserve"> systems.  Hardware/software in the area of robotics is still rudimentary.</w:t>
+        <w:t>* barrier to the vision as related to microscale systems.  Hardware/software in the area of robotics is still rudimentary.</w:t>
       </w:r>
       <w:r>
         <w:rPr>
@@ -2494,49 +1791,15 @@
         </w:rPr>
         <w:t xml:space="preserve"> 7.) </w:t>
       </w:r>
-      <w:proofErr w:type="gramStart"/>
-      <w:r>
-        <w:rPr>
-          <w:rFonts w:ascii="Arial" w:eastAsia="Times New Roman" w:hAnsi="Arial" w:cs="Arial"/>
-          <w:color w:val="222222"/>
-          <w:sz w:val="19"/>
-          <w:szCs w:val="19"/>
-          <w:shd w:val="clear" w:color="auto" w:fill="FFFFFF"/>
-        </w:rPr>
-        <w:t>It</w:t>
-      </w:r>
-      <w:proofErr w:type="gramEnd"/>
-      <w:r>
-        <w:rPr>
-          <w:rFonts w:ascii="Arial" w:eastAsia="Times New Roman" w:hAnsi="Arial" w:cs="Arial"/>
-          <w:color w:val="222222"/>
-          <w:sz w:val="19"/>
-          <w:szCs w:val="19"/>
-          <w:shd w:val="clear" w:color="auto" w:fill="FFFFFF"/>
-        </w:rPr>
-        <w:t xml:space="preserve"> would be helpful to briefly explain the mechanism of motion of the </w:t>
-      </w:r>
-      <w:proofErr w:type="spellStart"/>
-      <w:r>
-        <w:rPr>
-          <w:rFonts w:ascii="Arial" w:eastAsia="Times New Roman" w:hAnsi="Arial" w:cs="Arial"/>
-          <w:color w:val="222222"/>
-          <w:sz w:val="19"/>
-          <w:szCs w:val="19"/>
-          <w:shd w:val="clear" w:color="auto" w:fill="FFFFFF"/>
-        </w:rPr>
-        <w:t>kilobots</w:t>
-      </w:r>
-      <w:proofErr w:type="spellEnd"/>
-      <w:r>
-        <w:rPr>
-          <w:rFonts w:ascii="Arial" w:eastAsia="Times New Roman" w:hAnsi="Arial" w:cs="Arial"/>
-          <w:color w:val="222222"/>
-          <w:sz w:val="19"/>
-          <w:szCs w:val="19"/>
-          <w:shd w:val="clear" w:color="auto" w:fill="FFFFFF"/>
-        </w:rPr>
-        <w:t xml:space="preserve">.  This would also help explain the infinite friction assumptions for the experiments performed. (Note - I see this is explained in the experimental section.  Something like </w:t>
+      <w:r>
+        <w:rPr>
+          <w:rFonts w:ascii="Arial" w:eastAsia="Times New Roman" w:hAnsi="Arial" w:cs="Arial"/>
+          <w:color w:val="222222"/>
+          <w:sz w:val="19"/>
+          <w:szCs w:val="19"/>
+          <w:shd w:val="clear" w:color="auto" w:fill="FFFFFF"/>
+        </w:rPr>
+        <w:t xml:space="preserve">It would be helpful to briefly explain the mechanism of motion of the kilobots.  This would also help explain the infinite friction assumptions for the experiments performed. (Note - I see this is explained in the experimental section.  Something like </w:t>
       </w:r>
       <w:r>
         <w:rPr>
@@ -2676,43 +1939,17 @@
         </w:rPr>
         <w:t xml:space="preserve">10.) </w:t>
       </w:r>
-      <w:proofErr w:type="spellStart"/>
-      <w:r>
-        <w:rPr>
-          <w:rFonts w:ascii="Arial" w:eastAsia="Times New Roman" w:hAnsi="Arial" w:cs="Arial"/>
-          <w:b/>
-          <w:color w:val="222222"/>
-          <w:sz w:val="19"/>
-          <w:szCs w:val="19"/>
-          <w:shd w:val="clear" w:color="auto" w:fill="FFFFFF"/>
-        </w:rPr>
-        <w:t>Procede</w:t>
-      </w:r>
-      <w:proofErr w:type="spellEnd"/>
-      <w:r>
-        <w:rPr>
-          <w:rFonts w:ascii="Arial" w:eastAsia="Times New Roman" w:hAnsi="Arial" w:cs="Arial"/>
-          <w:b/>
-          <w:color w:val="222222"/>
-          <w:sz w:val="19"/>
-          <w:szCs w:val="19"/>
-          <w:shd w:val="clear" w:color="auto" w:fill="FFFFFF"/>
-        </w:rPr>
-        <w:t xml:space="preserve"> -&gt; </w:t>
-      </w:r>
-      <w:proofErr w:type="gramStart"/>
-      <w:r>
-        <w:rPr>
-          <w:rFonts w:ascii="Arial" w:eastAsia="Times New Roman" w:hAnsi="Arial" w:cs="Arial"/>
-          <w:b/>
-          <w:color w:val="222222"/>
-          <w:sz w:val="19"/>
-          <w:szCs w:val="19"/>
-          <w:shd w:val="clear" w:color="auto" w:fill="FFFFFF"/>
-        </w:rPr>
-        <w:t>proceed</w:t>
-      </w:r>
-      <w:proofErr w:type="gramEnd"/>
+      <w:r>
+        <w:rPr>
+          <w:rFonts w:ascii="Arial" w:eastAsia="Times New Roman" w:hAnsi="Arial" w:cs="Arial"/>
+          <w:b/>
+          <w:color w:val="222222"/>
+          <w:sz w:val="19"/>
+          <w:szCs w:val="19"/>
+          <w:shd w:val="clear" w:color="auto" w:fill="FFFFFF"/>
+        </w:rPr>
+        <w:t>Procede -&gt; proceed</w:t>
+      </w:r>
       <w:r>
         <w:rPr>
           <w:rFonts w:ascii="Arial" w:eastAsia="Times New Roman" w:hAnsi="Arial" w:cs="Arial"/>
@@ -2815,29 +2052,7 @@
           <w:szCs w:val="19"/>
           <w:shd w:val="clear" w:color="auto" w:fill="FFFFFF"/>
         </w:rPr>
-        <w:t xml:space="preserve">"In Fig. 8, the amount of clearance *is* </w:t>
-      </w:r>
-      <w:proofErr w:type="spellStart"/>
-      <w:r>
-        <w:rPr>
-          <w:rFonts w:ascii="Arial" w:eastAsia="Times New Roman" w:hAnsi="Arial" w:cs="Arial"/>
-          <w:color w:val="222222"/>
-          <w:sz w:val="19"/>
-          <w:szCs w:val="19"/>
-          <w:shd w:val="clear" w:color="auto" w:fill="FFFFFF"/>
-        </w:rPr>
-        <w:t>eps</w:t>
-      </w:r>
-      <w:proofErr w:type="spellEnd"/>
-      <w:r>
-        <w:rPr>
-          <w:rFonts w:ascii="Arial" w:eastAsia="Times New Roman" w:hAnsi="Arial" w:cs="Arial"/>
-          <w:color w:val="222222"/>
-          <w:sz w:val="19"/>
-          <w:szCs w:val="19"/>
-          <w:shd w:val="clear" w:color="auto" w:fill="FFFFFF"/>
-        </w:rPr>
-        <w:t xml:space="preserve"> =1"?</w:t>
+        <w:t>"In Fig. 8, the amount of clearance *is* eps =1"?</w:t>
       </w:r>
       <w:r>
         <w:rPr>
@@ -2877,55 +2092,7 @@
           <w:szCs w:val="19"/>
           <w:shd w:val="clear" w:color="auto" w:fill="FFFFFF"/>
         </w:rPr>
-        <w:t>"*</w:t>
-      </w:r>
-      <w:proofErr w:type="gramStart"/>
-      <w:r>
-        <w:rPr>
-          <w:rFonts w:ascii="Arial" w:eastAsia="Times New Roman" w:hAnsi="Arial" w:cs="Arial"/>
-          <w:b/>
-          <w:color w:val="222222"/>
-          <w:sz w:val="19"/>
-          <w:szCs w:val="19"/>
-          <w:shd w:val="clear" w:color="auto" w:fill="FFFFFF"/>
-        </w:rPr>
-        <w:t>fewer</w:t>
-      </w:r>
-      <w:proofErr w:type="gramEnd"/>
-      <w:r>
-        <w:rPr>
-          <w:rFonts w:ascii="Arial" w:eastAsia="Times New Roman" w:hAnsi="Arial" w:cs="Arial"/>
-          <w:b/>
-          <w:color w:val="222222"/>
-          <w:sz w:val="19"/>
-          <w:szCs w:val="19"/>
-          <w:shd w:val="clear" w:color="auto" w:fill="FFFFFF"/>
-        </w:rPr>
-        <w:t xml:space="preserve">* </w:t>
-      </w:r>
-      <w:proofErr w:type="spellStart"/>
-      <w:r>
-        <w:rPr>
-          <w:rFonts w:ascii="Arial" w:eastAsia="Times New Roman" w:hAnsi="Arial" w:cs="Arial"/>
-          <w:b/>
-          <w:color w:val="222222"/>
-          <w:sz w:val="19"/>
-          <w:szCs w:val="19"/>
-          <w:shd w:val="clear" w:color="auto" w:fill="FFFFFF"/>
-        </w:rPr>
-        <w:t>DriftMoves</w:t>
-      </w:r>
-      <w:proofErr w:type="spellEnd"/>
-      <w:r>
-        <w:rPr>
-          <w:rFonts w:ascii="Arial" w:eastAsia="Times New Roman" w:hAnsi="Arial" w:cs="Arial"/>
-          <w:b/>
-          <w:color w:val="222222"/>
-          <w:sz w:val="19"/>
-          <w:szCs w:val="19"/>
-          <w:shd w:val="clear" w:color="auto" w:fill="FFFFFF"/>
-        </w:rPr>
-        <w:t xml:space="preserve"> are required."</w:t>
+        <w:t>"*fewer* DriftMoves are required."</w:t>
       </w:r>
       <w:r>
         <w:rPr>
@@ -2993,79 +2160,7 @@
           <w:szCs w:val="19"/>
           <w:shd w:val="clear" w:color="auto" w:fill="FFFFFF"/>
         </w:rPr>
-        <w:t xml:space="preserve">Figure 14 </w:t>
-      </w:r>
-      <w:proofErr w:type="gramStart"/>
-      <w:r>
-        <w:rPr>
-          <w:rFonts w:ascii="Arial" w:eastAsia="Times New Roman" w:hAnsi="Arial" w:cs="Arial"/>
-          <w:b/>
-          <w:color w:val="222222"/>
-          <w:sz w:val="19"/>
-          <w:szCs w:val="19"/>
-          <w:shd w:val="clear" w:color="auto" w:fill="FFFFFF"/>
-        </w:rPr>
-        <w:t>caption</w:t>
-      </w:r>
-      <w:proofErr w:type="gramEnd"/>
-      <w:r>
-        <w:rPr>
-          <w:rFonts w:ascii="Arial" w:eastAsia="Times New Roman" w:hAnsi="Arial" w:cs="Arial"/>
-          <w:b/>
-          <w:color w:val="222222"/>
-          <w:sz w:val="19"/>
-          <w:szCs w:val="19"/>
-          <w:shd w:val="clear" w:color="auto" w:fill="FFFFFF"/>
-        </w:rPr>
-        <w:t xml:space="preserve"> mentions 64 </w:t>
-      </w:r>
-      <w:proofErr w:type="spellStart"/>
-      <w:r>
-        <w:rPr>
-          <w:rFonts w:ascii="Arial" w:eastAsia="Times New Roman" w:hAnsi="Arial" w:cs="Arial"/>
-          <w:b/>
-          <w:color w:val="222222"/>
-          <w:sz w:val="19"/>
-          <w:szCs w:val="19"/>
-          <w:shd w:val="clear" w:color="auto" w:fill="FFFFFF"/>
-        </w:rPr>
-        <w:t>kilobots</w:t>
-      </w:r>
-      <w:proofErr w:type="spellEnd"/>
-      <w:r>
-        <w:rPr>
-          <w:rFonts w:ascii="Arial" w:eastAsia="Times New Roman" w:hAnsi="Arial" w:cs="Arial"/>
-          <w:b/>
-          <w:color w:val="222222"/>
-          <w:sz w:val="19"/>
-          <w:szCs w:val="19"/>
-          <w:shd w:val="clear" w:color="auto" w:fill="FFFFFF"/>
-        </w:rPr>
-        <w:t xml:space="preserve">, but the text refers to 97 </w:t>
-      </w:r>
-      <w:proofErr w:type="spellStart"/>
-      <w:r>
-        <w:rPr>
-          <w:rFonts w:ascii="Arial" w:eastAsia="Times New Roman" w:hAnsi="Arial" w:cs="Arial"/>
-          <w:b/>
-          <w:color w:val="222222"/>
-          <w:sz w:val="19"/>
-          <w:szCs w:val="19"/>
-          <w:shd w:val="clear" w:color="auto" w:fill="FFFFFF"/>
-        </w:rPr>
-        <w:t>kilobots</w:t>
-      </w:r>
-      <w:proofErr w:type="spellEnd"/>
-      <w:r>
-        <w:rPr>
-          <w:rFonts w:ascii="Arial" w:eastAsia="Times New Roman" w:hAnsi="Arial" w:cs="Arial"/>
-          <w:b/>
-          <w:color w:val="222222"/>
-          <w:sz w:val="19"/>
-          <w:szCs w:val="19"/>
-          <w:shd w:val="clear" w:color="auto" w:fill="FFFFFF"/>
-        </w:rPr>
-        <w:t>, which seemingly conflicts.</w:t>
+        <w:t>Figure 14 caption mentions 64 kilobots, but the text refers to 97 kilobots, which seemingly conflicts.</w:t>
       </w:r>
       <w:r>
         <w:rPr>
@@ -3150,95 +2245,7 @@
           <w:szCs w:val="19"/>
           <w:shd w:val="clear" w:color="auto" w:fill="FFFFFF"/>
         </w:rPr>
-        <w:t xml:space="preserve">AUTHORS: Shiva </w:t>
-      </w:r>
-      <w:proofErr w:type="spellStart"/>
-      <w:r>
-        <w:rPr>
-          <w:rFonts w:ascii="Arial" w:eastAsia="Times New Roman" w:hAnsi="Arial" w:cs="Arial"/>
-          <w:color w:val="222222"/>
-          <w:sz w:val="19"/>
-          <w:szCs w:val="19"/>
-          <w:shd w:val="clear" w:color="auto" w:fill="FFFFFF"/>
-        </w:rPr>
-        <w:t>Shahrokhi</w:t>
-      </w:r>
-      <w:proofErr w:type="spellEnd"/>
-      <w:r>
-        <w:rPr>
-          <w:rFonts w:ascii="Arial" w:eastAsia="Times New Roman" w:hAnsi="Arial" w:cs="Arial"/>
-          <w:color w:val="222222"/>
-          <w:sz w:val="19"/>
-          <w:szCs w:val="19"/>
-          <w:shd w:val="clear" w:color="auto" w:fill="FFFFFF"/>
-        </w:rPr>
-        <w:t xml:space="preserve">, </w:t>
-      </w:r>
-      <w:proofErr w:type="spellStart"/>
-      <w:r>
-        <w:rPr>
-          <w:rFonts w:ascii="Arial" w:eastAsia="Times New Roman" w:hAnsi="Arial" w:cs="Arial"/>
-          <w:color w:val="222222"/>
-          <w:sz w:val="19"/>
-          <w:szCs w:val="19"/>
-          <w:shd w:val="clear" w:color="auto" w:fill="FFFFFF"/>
-        </w:rPr>
-        <w:t>Arun</w:t>
-      </w:r>
-      <w:proofErr w:type="spellEnd"/>
-      <w:r>
-        <w:rPr>
-          <w:rFonts w:ascii="Arial" w:eastAsia="Times New Roman" w:hAnsi="Arial" w:cs="Arial"/>
-          <w:color w:val="222222"/>
-          <w:sz w:val="19"/>
-          <w:szCs w:val="19"/>
-          <w:shd w:val="clear" w:color="auto" w:fill="FFFFFF"/>
-        </w:rPr>
-        <w:t xml:space="preserve"> </w:t>
-      </w:r>
-      <w:proofErr w:type="spellStart"/>
-      <w:r>
-        <w:rPr>
-          <w:rFonts w:ascii="Arial" w:eastAsia="Times New Roman" w:hAnsi="Arial" w:cs="Arial"/>
-          <w:color w:val="222222"/>
-          <w:sz w:val="19"/>
-          <w:szCs w:val="19"/>
-          <w:shd w:val="clear" w:color="auto" w:fill="FFFFFF"/>
-        </w:rPr>
-        <w:t>Mahadev</w:t>
-      </w:r>
-      <w:proofErr w:type="spellEnd"/>
-      <w:r>
-        <w:rPr>
-          <w:rFonts w:ascii="Arial" w:eastAsia="Times New Roman" w:hAnsi="Arial" w:cs="Arial"/>
-          <w:color w:val="222222"/>
-          <w:sz w:val="19"/>
-          <w:szCs w:val="19"/>
-          <w:shd w:val="clear" w:color="auto" w:fill="FFFFFF"/>
-        </w:rPr>
-        <w:t xml:space="preserve">, </w:t>
-      </w:r>
-      <w:proofErr w:type="spellStart"/>
-      <w:r>
-        <w:rPr>
-          <w:rFonts w:ascii="Arial" w:eastAsia="Times New Roman" w:hAnsi="Arial" w:cs="Arial"/>
-          <w:color w:val="222222"/>
-          <w:sz w:val="19"/>
-          <w:szCs w:val="19"/>
-          <w:shd w:val="clear" w:color="auto" w:fill="FFFFFF"/>
-        </w:rPr>
-        <w:t>Haoran</w:t>
-      </w:r>
-      <w:proofErr w:type="spellEnd"/>
-      <w:r>
-        <w:rPr>
-          <w:rFonts w:ascii="Arial" w:eastAsia="Times New Roman" w:hAnsi="Arial" w:cs="Arial"/>
-          <w:color w:val="222222"/>
-          <w:sz w:val="19"/>
-          <w:szCs w:val="19"/>
-          <w:shd w:val="clear" w:color="auto" w:fill="FFFFFF"/>
-        </w:rPr>
-        <w:t xml:space="preserve"> Zhao and Aaron Becker</w:t>
+        <w:t>AUTHORS: Shiva Shahrokhi, Arun Mahadev, Haoran Zhao and Aaron Becker</w:t>
       </w:r>
       <w:r>
         <w:rPr>
@@ -3294,70 +2301,37 @@
           <w:szCs w:val="19"/>
           <w:shd w:val="clear" w:color="auto" w:fill="FFFFFF"/>
         </w:rPr>
-        <w:t>This paper looked at the problem of guiding a swarm given a shared input. An addition from this work over other approaches is including the boundary and a friction component in attempting to place the swarm. It's an aspect that they leverage in altering robot's relative position to one another given the shared input. They describe controlling covariance in both a square and circular workspace and then some particulars on the friction at the wall. They then describe controlling the position of 2 robots to desired placements, utilizing the wall friction to stabilize one robot as the other</w:t>
-      </w:r>
-      <w:r>
-        <w:rPr>
-          <w:rFonts w:ascii="Arial" w:eastAsia="Times New Roman" w:hAnsi="Arial" w:cs="Arial"/>
-          <w:color w:val="222222"/>
-          <w:sz w:val="19"/>
-          <w:szCs w:val="19"/>
-        </w:rPr>
-        <w:br/>
-      </w:r>
-      <w:r>
-        <w:rPr>
-          <w:rFonts w:ascii="Arial" w:eastAsia="Times New Roman" w:hAnsi="Arial" w:cs="Arial"/>
-          <w:color w:val="222222"/>
-          <w:sz w:val="19"/>
-          <w:szCs w:val="19"/>
-          <w:shd w:val="clear" w:color="auto" w:fill="FFFFFF"/>
-        </w:rPr>
-        <w:t xml:space="preserve">one can move more freely. Controlling n-robots is described utilizing the </w:t>
-      </w:r>
-      <w:proofErr w:type="spellStart"/>
-      <w:r>
-        <w:rPr>
-          <w:rFonts w:ascii="Arial" w:eastAsia="Times New Roman" w:hAnsi="Arial" w:cs="Arial"/>
-          <w:color w:val="222222"/>
-          <w:sz w:val="19"/>
-          <w:szCs w:val="19"/>
-          <w:shd w:val="clear" w:color="auto" w:fill="FFFFFF"/>
-        </w:rPr>
-        <w:t>DriftMove</w:t>
-      </w:r>
-      <w:proofErr w:type="spellEnd"/>
-      <w:r>
-        <w:rPr>
-          <w:rFonts w:ascii="Arial" w:eastAsia="Times New Roman" w:hAnsi="Arial" w:cs="Arial"/>
-          <w:color w:val="222222"/>
-          <w:sz w:val="19"/>
-          <w:szCs w:val="19"/>
-          <w:shd w:val="clear" w:color="auto" w:fill="FFFFFF"/>
-        </w:rPr>
-        <w:t xml:space="preserve"> algorithm using the same concept as before. With the n-robot problem they include the idea of a build zone and a stage zone. They finish the paper with simulation results and experiments on their hardware platform consisting of </w:t>
-      </w:r>
-      <w:proofErr w:type="spellStart"/>
-      <w:r>
-        <w:rPr>
-          <w:rFonts w:ascii="Arial" w:eastAsia="Times New Roman" w:hAnsi="Arial" w:cs="Arial"/>
-          <w:color w:val="222222"/>
-          <w:sz w:val="19"/>
-          <w:szCs w:val="19"/>
-          <w:shd w:val="clear" w:color="auto" w:fill="FFFFFF"/>
-        </w:rPr>
-        <w:t>kilobots</w:t>
-      </w:r>
-      <w:proofErr w:type="spellEnd"/>
-      <w:r>
-        <w:rPr>
-          <w:rFonts w:ascii="Arial" w:eastAsia="Times New Roman" w:hAnsi="Arial" w:cs="Arial"/>
-          <w:color w:val="222222"/>
-          <w:sz w:val="19"/>
-          <w:szCs w:val="19"/>
-          <w:shd w:val="clear" w:color="auto" w:fill="FFFFFF"/>
-        </w:rPr>
-        <w:t>.</w:t>
+        <w:t xml:space="preserve">This paper looked at the problem of guiding a swarm given a shared input. An addition from this work over other approaches is including the boundary and a friction component in attempting to place the swarm. It's an aspect that they leverage in altering robot's relative position to one another given the shared input. They describe controlling covariance in both a square and circular workspace and then </w:t>
+      </w:r>
+      <w:r>
+        <w:rPr>
+          <w:rFonts w:ascii="Arial" w:eastAsia="Times New Roman" w:hAnsi="Arial" w:cs="Arial"/>
+          <w:color w:val="222222"/>
+          <w:sz w:val="19"/>
+          <w:szCs w:val="19"/>
+          <w:shd w:val="clear" w:color="auto" w:fill="FFFFFF"/>
+        </w:rPr>
+        <w:lastRenderedPageBreak/>
+        <w:t>some particulars on the friction at the wall. They then describe controlling the position of 2 robots to desired placements, utilizing the wall friction to stabilize one robot as the other</w:t>
+      </w:r>
+      <w:r>
+        <w:rPr>
+          <w:rFonts w:ascii="Arial" w:eastAsia="Times New Roman" w:hAnsi="Arial" w:cs="Arial"/>
+          <w:color w:val="222222"/>
+          <w:sz w:val="19"/>
+          <w:szCs w:val="19"/>
+        </w:rPr>
+        <w:br/>
+      </w:r>
+      <w:r>
+        <w:rPr>
+          <w:rFonts w:ascii="Arial" w:eastAsia="Times New Roman" w:hAnsi="Arial" w:cs="Arial"/>
+          <w:color w:val="222222"/>
+          <w:sz w:val="19"/>
+          <w:szCs w:val="19"/>
+          <w:shd w:val="clear" w:color="auto" w:fill="FFFFFF"/>
+        </w:rPr>
+        <w:t>one can move more freely. Controlling n-robots is described utilizing the DriftMove algorithm using the same concept as before. With the n-robot problem they include the idea of a build zone and a stage zone. They finish the paper with simulation results and experiments on their hardware platform consisting of kilobots.</w:t>
       </w:r>
       <w:r>
         <w:rPr>
@@ -3526,29 +2500,7 @@
           <w:szCs w:val="19"/>
           <w:shd w:val="clear" w:color="auto" w:fill="FFFFFF"/>
         </w:rPr>
-        <w:t xml:space="preserve">Applying this approach on an actual robotic platform is also a nice contribution of the work. The </w:t>
-      </w:r>
-      <w:proofErr w:type="spellStart"/>
-      <w:r>
-        <w:rPr>
-          <w:rFonts w:ascii="Arial" w:eastAsia="Times New Roman" w:hAnsi="Arial" w:cs="Arial"/>
-          <w:color w:val="222222"/>
-          <w:sz w:val="19"/>
-          <w:szCs w:val="19"/>
-          <w:shd w:val="clear" w:color="auto" w:fill="FFFFFF"/>
-        </w:rPr>
-        <w:t>kilobot</w:t>
-      </w:r>
-      <w:proofErr w:type="spellEnd"/>
-      <w:r>
-        <w:rPr>
-          <w:rFonts w:ascii="Arial" w:eastAsia="Times New Roman" w:hAnsi="Arial" w:cs="Arial"/>
-          <w:color w:val="222222"/>
-          <w:sz w:val="19"/>
-          <w:szCs w:val="19"/>
-          <w:shd w:val="clear" w:color="auto" w:fill="FFFFFF"/>
-        </w:rPr>
-        <w:t xml:space="preserve"> platform they are using seems particularly well suited for the problem being studied. Since much of the motivation talked about robots in the body performing essential functions, it would be interesting to describe how this approach would or would not scale to the human body or other target applications.</w:t>
+        <w:t>Applying this approach on an actual robotic platform is also a nice contribution of the work. The kilobot platform they are using seems particularly well suited for the problem being studied. Since much of the motivation talked about robots in the body performing essential functions, it would be interesting to describe how this approach would or would not scale to the human body or other target applications.</w:t>
       </w:r>
       <w:r>
         <w:rPr>
@@ -3704,51 +2656,7 @@
           <w:szCs w:val="19"/>
           <w:shd w:val="clear" w:color="auto" w:fill="FFFFFF"/>
         </w:rPr>
-        <w:t xml:space="preserve"> to happen in most applications. It's not clear where this would ever happen in the real world except in contrived examples (like the one used on their robotic platform). This really doesn't seem likely to happen in the human body. If this </w:t>
-      </w:r>
-      <w:proofErr w:type="gramStart"/>
-      <w:r>
-        <w:rPr>
-          <w:rFonts w:ascii="Arial" w:eastAsia="Times New Roman" w:hAnsi="Arial" w:cs="Arial"/>
-          <w:color w:val="222222"/>
-          <w:sz w:val="19"/>
-          <w:szCs w:val="19"/>
-          <w:shd w:val="clear" w:color="auto" w:fill="FFFFFF"/>
-        </w:rPr>
-        <w:t>is</w:t>
-      </w:r>
-      <w:proofErr w:type="gramEnd"/>
-      <w:r>
-        <w:rPr>
-          <w:rFonts w:ascii="Arial" w:eastAsia="Times New Roman" w:hAnsi="Arial" w:cs="Arial"/>
-          <w:color w:val="222222"/>
-          <w:sz w:val="19"/>
-          <w:szCs w:val="19"/>
-          <w:shd w:val="clear" w:color="auto" w:fill="FFFFFF"/>
-        </w:rPr>
-        <w:t xml:space="preserve"> something that isn't a big deal then it would be good to have some discussion on it. What I would think would be most beneficial would be to describe how incorporate lower friction. How would this affect the overall performance or </w:t>
-      </w:r>
-      <w:proofErr w:type="gramStart"/>
-      <w:r>
-        <w:rPr>
-          <w:rFonts w:ascii="Arial" w:eastAsia="Times New Roman" w:hAnsi="Arial" w:cs="Arial"/>
-          <w:color w:val="222222"/>
-          <w:sz w:val="19"/>
-          <w:szCs w:val="19"/>
-          <w:shd w:val="clear" w:color="auto" w:fill="FFFFFF"/>
-        </w:rPr>
-        <w:t>guarantees.</w:t>
-      </w:r>
-      <w:proofErr w:type="gramEnd"/>
-      <w:r>
-        <w:rPr>
-          <w:rFonts w:ascii="Arial" w:eastAsia="Times New Roman" w:hAnsi="Arial" w:cs="Arial"/>
-          <w:color w:val="222222"/>
-          <w:sz w:val="19"/>
-          <w:szCs w:val="19"/>
-          <w:shd w:val="clear" w:color="auto" w:fill="FFFFFF"/>
-        </w:rPr>
-        <w:t xml:space="preserve"> This may be discussed in the future work as well.</w:t>
+        <w:t xml:space="preserve"> to happen in most applications. It's not clear where this would ever happen in the real world except in contrived examples (like the one used on their robotic platform). This really doesn't seem likely to happen in the human body. If this is something that isn't a big deal then it would be good to have some discussion on it. What I would think would be most beneficial would be to describe how incorporate lower friction. How would this affect the overall performance or guarantees. This may be discussed in the future work as well.</w:t>
       </w:r>
       <w:r>
         <w:rPr>
@@ -3795,29 +2703,7 @@
           <w:szCs w:val="19"/>
           <w:shd w:val="clear" w:color="auto" w:fill="FFFFFF"/>
         </w:rPr>
-        <w:t xml:space="preserve">The main issues problems I have with the paper are listed in the weaknesses section. The paper has issues with flow because it's trying to talk about managing the swarm's covariance and then getting the robots to specific locations. This is an interesting problem and the solution (even given the problems with infinite friction) is still interesting. It just does not seem focused enough at times. It also would have been interesting to see the </w:t>
-      </w:r>
-      <w:proofErr w:type="spellStart"/>
-      <w:r>
-        <w:rPr>
-          <w:rFonts w:ascii="Arial" w:eastAsia="Times New Roman" w:hAnsi="Arial" w:cs="Arial"/>
-          <w:color w:val="222222"/>
-          <w:sz w:val="19"/>
-          <w:szCs w:val="19"/>
-          <w:shd w:val="clear" w:color="auto" w:fill="FFFFFF"/>
-        </w:rPr>
-        <w:t>kilobot</w:t>
-      </w:r>
-      <w:proofErr w:type="spellEnd"/>
-      <w:r>
-        <w:rPr>
-          <w:rFonts w:ascii="Arial" w:eastAsia="Times New Roman" w:hAnsi="Arial" w:cs="Arial"/>
-          <w:color w:val="222222"/>
-          <w:sz w:val="19"/>
-          <w:szCs w:val="19"/>
-          <w:shd w:val="clear" w:color="auto" w:fill="FFFFFF"/>
-        </w:rPr>
-        <w:t xml:space="preserve"> robots getting to specific locations rather than the covariance example.</w:t>
+        <w:t>The main issues problems I have with the paper are listed in the weaknesses section. The paper has issues with flow because it's trying to talk about managing the swarm's covariance and then getting the robots to specific locations. This is an interesting problem and the solution (even given the problems with infinite friction) is still interesting. It just does not seem focused enough at times. It also would have been interesting to see the kilobot robots getting to specific locations rather than the covariance example.</w:t>
       </w:r>
       <w:r>
         <w:rPr>
@@ -3929,6 +2815,7 @@
           <w:sz w:val="19"/>
           <w:szCs w:val="19"/>
         </w:rPr>
+        <w:lastRenderedPageBreak/>
         <w:br/>
       </w:r>
       <w:r>
@@ -3988,7 +2875,6 @@
         </w:rPr>
         <w:br/>
       </w:r>
-      <w:proofErr w:type="gramStart"/>
       <w:r>
         <w:rPr>
           <w:rFonts w:ascii="Arial" w:eastAsia="Times New Roman" w:hAnsi="Arial" w:cs="Arial"/>
@@ -3999,7 +2885,6 @@
         </w:rPr>
         <w:t>Experimental validation for a 2-agent and 97-agent case help to validate the control.</w:t>
       </w:r>
-      <w:proofErr w:type="gramEnd"/>
       <w:r>
         <w:rPr>
           <w:rFonts w:ascii="Arial" w:eastAsia="Times New Roman" w:hAnsi="Arial" w:cs="Arial"/>
@@ -4045,29 +2930,7 @@
           <w:szCs w:val="19"/>
           <w:shd w:val="clear" w:color="auto" w:fill="FFFFFF"/>
         </w:rPr>
-        <w:t>The authors using an existing hardware system (</w:t>
-      </w:r>
-      <w:proofErr w:type="spellStart"/>
-      <w:r>
-        <w:rPr>
-          <w:rFonts w:ascii="Arial" w:eastAsia="Times New Roman" w:hAnsi="Arial" w:cs="Arial"/>
-          <w:color w:val="222222"/>
-          <w:sz w:val="19"/>
-          <w:szCs w:val="19"/>
-          <w:shd w:val="clear" w:color="auto" w:fill="FFFFFF"/>
-        </w:rPr>
-        <w:t>kilobots</w:t>
-      </w:r>
-      <w:proofErr w:type="spellEnd"/>
-      <w:r>
-        <w:rPr>
-          <w:rFonts w:ascii="Arial" w:eastAsia="Times New Roman" w:hAnsi="Arial" w:cs="Arial"/>
-          <w:color w:val="222222"/>
-          <w:sz w:val="19"/>
-          <w:szCs w:val="19"/>
-          <w:shd w:val="clear" w:color="auto" w:fill="FFFFFF"/>
-        </w:rPr>
-        <w:t>) for experimental work. Simulation is done in existing physics engine software.</w:t>
+        <w:t>The authors using an existing hardware system (kilobots) for experimental work. Simulation is done in existing physics engine software.</w:t>
       </w:r>
       <w:r>
         <w:rPr>
@@ -4114,29 +2977,7 @@
           <w:szCs w:val="19"/>
           <w:shd w:val="clear" w:color="auto" w:fill="FFFFFF"/>
         </w:rPr>
-        <w:t xml:space="preserve">The inclusion of wall friction is an interesting </w:t>
-      </w:r>
-      <w:proofErr w:type="gramStart"/>
-      <w:r>
-        <w:rPr>
-          <w:rFonts w:ascii="Arial" w:eastAsia="Times New Roman" w:hAnsi="Arial" w:cs="Arial"/>
-          <w:color w:val="222222"/>
-          <w:sz w:val="19"/>
-          <w:szCs w:val="19"/>
-          <w:shd w:val="clear" w:color="auto" w:fill="FFFFFF"/>
-        </w:rPr>
-        <w:t>addition which</w:t>
-      </w:r>
-      <w:proofErr w:type="gramEnd"/>
-      <w:r>
-        <w:rPr>
-          <w:rFonts w:ascii="Arial" w:eastAsia="Times New Roman" w:hAnsi="Arial" w:cs="Arial"/>
-          <w:color w:val="222222"/>
-          <w:sz w:val="19"/>
-          <w:szCs w:val="19"/>
-          <w:shd w:val="clear" w:color="auto" w:fill="FFFFFF"/>
-        </w:rPr>
-        <w:t xml:space="preserve"> increases the richness of this problem.</w:t>
+        <w:t>The inclusion of wall friction is an interesting addition which increases the richness of this problem.</w:t>
       </w:r>
       <w:r>
         <w:rPr>
@@ -4280,79 +3121,7 @@
           <w:szCs w:val="19"/>
           <w:shd w:val="clear" w:color="auto" w:fill="FFFFFF"/>
         </w:rPr>
-        <w:t xml:space="preserve">The authors fail to cite a major similar work A. Becker, E. </w:t>
-      </w:r>
-      <w:proofErr w:type="spellStart"/>
-      <w:r>
-        <w:rPr>
-          <w:rFonts w:ascii="Arial" w:eastAsia="Times New Roman" w:hAnsi="Arial" w:cs="Arial"/>
-          <w:b/>
-          <w:color w:val="222222"/>
-          <w:sz w:val="19"/>
-          <w:szCs w:val="19"/>
-          <w:shd w:val="clear" w:color="auto" w:fill="FFFFFF"/>
-        </w:rPr>
-        <w:t>Demaine</w:t>
-      </w:r>
-      <w:proofErr w:type="spellEnd"/>
-      <w:r>
-        <w:rPr>
-          <w:rFonts w:ascii="Arial" w:eastAsia="Times New Roman" w:hAnsi="Arial" w:cs="Arial"/>
-          <w:b/>
-          <w:color w:val="222222"/>
-          <w:sz w:val="19"/>
-          <w:szCs w:val="19"/>
-          <w:shd w:val="clear" w:color="auto" w:fill="FFFFFF"/>
-        </w:rPr>
-        <w:t xml:space="preserve">, S. </w:t>
-      </w:r>
-      <w:proofErr w:type="spellStart"/>
-      <w:r>
-        <w:rPr>
-          <w:rFonts w:ascii="Arial" w:eastAsia="Times New Roman" w:hAnsi="Arial" w:cs="Arial"/>
-          <w:b/>
-          <w:color w:val="222222"/>
-          <w:sz w:val="19"/>
-          <w:szCs w:val="19"/>
-          <w:shd w:val="clear" w:color="auto" w:fill="FFFFFF"/>
-        </w:rPr>
-        <w:t>Fekete</w:t>
-      </w:r>
-      <w:proofErr w:type="spellEnd"/>
-      <w:r>
-        <w:rPr>
-          <w:rFonts w:ascii="Arial" w:eastAsia="Times New Roman" w:hAnsi="Arial" w:cs="Arial"/>
-          <w:b/>
-          <w:color w:val="222222"/>
-          <w:sz w:val="19"/>
-          <w:szCs w:val="19"/>
-          <w:shd w:val="clear" w:color="auto" w:fill="FFFFFF"/>
-        </w:rPr>
-        <w:t xml:space="preserve">, and J. </w:t>
-      </w:r>
-      <w:proofErr w:type="spellStart"/>
-      <w:r>
-        <w:rPr>
-          <w:rFonts w:ascii="Arial" w:eastAsia="Times New Roman" w:hAnsi="Arial" w:cs="Arial"/>
-          <w:b/>
-          <w:color w:val="222222"/>
-          <w:sz w:val="19"/>
-          <w:szCs w:val="19"/>
-          <w:shd w:val="clear" w:color="auto" w:fill="FFFFFF"/>
-        </w:rPr>
-        <w:t>McLurkin</w:t>
-      </w:r>
-      <w:proofErr w:type="spellEnd"/>
-      <w:r>
-        <w:rPr>
-          <w:rFonts w:ascii="Arial" w:eastAsia="Times New Roman" w:hAnsi="Arial" w:cs="Arial"/>
-          <w:b/>
-          <w:color w:val="222222"/>
-          <w:sz w:val="19"/>
-          <w:szCs w:val="19"/>
-          <w:shd w:val="clear" w:color="auto" w:fill="FFFFFF"/>
-        </w:rPr>
-        <w:t>, "Particle Computation: Designing Worlds to Control Robot Swarms with only Global Signals," in IEEE International Conference on Robotics and Automation (ICRA), Hong Kong, China, 2014.</w:t>
+        <w:t>The authors fail to cite a major similar work A. Becker, E. Demaine, S. Fekete, and J. McLurkin, "Particle Computation: Designing Worlds to Control Robot Swarms with only Global Signals," in IEEE International Conference on Robotics and Automation (ICRA), Hong Kong, China, 2014.</w:t>
       </w:r>
       <w:r>
         <w:rPr>
@@ -4411,29 +3180,7 @@
           <w:szCs w:val="19"/>
           <w:shd w:val="clear" w:color="auto" w:fill="FFFFFF"/>
         </w:rPr>
-        <w:t xml:space="preserve">The authors motivate this work in the realm of micro-scale </w:t>
-      </w:r>
-      <w:proofErr w:type="gramStart"/>
-      <w:r>
-        <w:rPr>
-          <w:rFonts w:ascii="Arial" w:eastAsia="Times New Roman" w:hAnsi="Arial" w:cs="Arial"/>
-          <w:color w:val="222222"/>
-          <w:sz w:val="19"/>
-          <w:szCs w:val="19"/>
-          <w:shd w:val="clear" w:color="auto" w:fill="FFFFFF"/>
-        </w:rPr>
-        <w:t>robots which</w:t>
-      </w:r>
-      <w:proofErr w:type="gramEnd"/>
-      <w:r>
-        <w:rPr>
-          <w:rFonts w:ascii="Arial" w:eastAsia="Times New Roman" w:hAnsi="Arial" w:cs="Arial"/>
-          <w:color w:val="222222"/>
-          <w:sz w:val="19"/>
-          <w:szCs w:val="19"/>
-          <w:shd w:val="clear" w:color="auto" w:fill="FFFFFF"/>
-        </w:rPr>
-        <w:t xml:space="preserve"> have limited on-board computation available, and thus are often controlled by a single global input signal. However, it is not clear that the presented scheme of relying on structured environments with wall friction is a realistic scenario for the applications of micro-robots.</w:t>
+        <w:t>The authors motivate this work in the realm of micro-scale robots which have limited on-board computation available, and thus are often controlled by a single global input signal. However, it is not clear that the presented scheme of relying on structured environments with wall friction is a realistic scenario for the applications of micro-robots.</w:t>
       </w:r>
       <w:r>
         <w:rPr>
@@ -4464,29 +3211,16 @@
         </w:rPr>
         <w:t xml:space="preserve">18.) </w:t>
       </w:r>
-      <w:proofErr w:type="gramStart"/>
-      <w:r>
-        <w:rPr>
-          <w:rFonts w:ascii="Arial" w:eastAsia="Times New Roman" w:hAnsi="Arial" w:cs="Arial"/>
-          <w:b/>
-          <w:color w:val="222222"/>
-          <w:sz w:val="19"/>
-          <w:szCs w:val="19"/>
-          <w:shd w:val="clear" w:color="auto" w:fill="FFFFFF"/>
-        </w:rPr>
-        <w:t>The</w:t>
-      </w:r>
-      <w:proofErr w:type="gramEnd"/>
-      <w:r>
-        <w:rPr>
-          <w:rFonts w:ascii="Arial" w:eastAsia="Times New Roman" w:hAnsi="Arial" w:cs="Arial"/>
-          <w:b/>
-          <w:color w:val="222222"/>
-          <w:sz w:val="19"/>
-          <w:szCs w:val="19"/>
-          <w:shd w:val="clear" w:color="auto" w:fill="FFFFFF"/>
-        </w:rPr>
-        <w:t xml:space="preserve"> repeatability of the experimental results is not demonstrated.</w:t>
+      <w:r>
+        <w:rPr>
+          <w:rFonts w:ascii="Arial" w:eastAsia="Times New Roman" w:hAnsi="Arial" w:cs="Arial"/>
+          <w:b/>
+          <w:color w:val="222222"/>
+          <w:sz w:val="19"/>
+          <w:szCs w:val="19"/>
+          <w:shd w:val="clear" w:color="auto" w:fill="FFFFFF"/>
+        </w:rPr>
+        <w:t>The repeatability of the experimental results is not demonstrated.</w:t>
       </w:r>
       <w:r>
         <w:rPr>
@@ -4554,71 +3288,15 @@
         </w:rPr>
         <w:t xml:space="preserve">20.) </w:t>
       </w:r>
-      <w:proofErr w:type="gramStart"/>
-      <w:r>
-        <w:rPr>
-          <w:rFonts w:ascii="Arial" w:eastAsia="Times New Roman" w:hAnsi="Arial" w:cs="Arial"/>
-          <w:color w:val="222222"/>
-          <w:sz w:val="19"/>
-          <w:szCs w:val="19"/>
-          <w:shd w:val="clear" w:color="auto" w:fill="FFFFFF"/>
-        </w:rPr>
-        <w:t>Throughout</w:t>
-      </w:r>
-      <w:proofErr w:type="gramEnd"/>
-      <w:r>
-        <w:rPr>
-          <w:rFonts w:ascii="Arial" w:eastAsia="Times New Roman" w:hAnsi="Arial" w:cs="Arial"/>
-          <w:color w:val="222222"/>
-          <w:sz w:val="19"/>
-          <w:szCs w:val="19"/>
-          <w:shd w:val="clear" w:color="auto" w:fill="FFFFFF"/>
-        </w:rPr>
-        <w:t xml:space="preserve"> much of the work, the authors assume that no normal force is required to maintain the friction force. This is particularly true for the </w:t>
-      </w:r>
-      <w:proofErr w:type="spellStart"/>
-      <w:r>
-        <w:rPr>
-          <w:rFonts w:ascii="Arial" w:eastAsia="Times New Roman" w:hAnsi="Arial" w:cs="Arial"/>
-          <w:color w:val="222222"/>
-          <w:sz w:val="19"/>
-          <w:szCs w:val="19"/>
-          <w:shd w:val="clear" w:color="auto" w:fill="FFFFFF"/>
-        </w:rPr>
-        <w:t>driftmove</w:t>
-      </w:r>
-      <w:proofErr w:type="spellEnd"/>
-      <w:r>
-        <w:rPr>
-          <w:rFonts w:ascii="Arial" w:eastAsia="Times New Roman" w:hAnsi="Arial" w:cs="Arial"/>
-          <w:color w:val="222222"/>
-          <w:sz w:val="19"/>
-          <w:szCs w:val="19"/>
-          <w:shd w:val="clear" w:color="auto" w:fill="FFFFFF"/>
-        </w:rPr>
-        <w:t xml:space="preserve"> algorithm. If some constant normal force </w:t>
-      </w:r>
-      <w:proofErr w:type="gramStart"/>
-      <w:r>
-        <w:rPr>
-          <w:rFonts w:ascii="Arial" w:eastAsia="Times New Roman" w:hAnsi="Arial" w:cs="Arial"/>
-          <w:color w:val="222222"/>
-          <w:sz w:val="19"/>
-          <w:szCs w:val="19"/>
-          <w:shd w:val="clear" w:color="auto" w:fill="FFFFFF"/>
-        </w:rPr>
-        <w:t>is</w:t>
-      </w:r>
-      <w:proofErr w:type="gramEnd"/>
-      <w:r>
-        <w:rPr>
-          <w:rFonts w:ascii="Arial" w:eastAsia="Times New Roman" w:hAnsi="Arial" w:cs="Arial"/>
-          <w:color w:val="222222"/>
-          <w:sz w:val="19"/>
-          <w:szCs w:val="19"/>
-          <w:shd w:val="clear" w:color="auto" w:fill="FFFFFF"/>
-        </w:rPr>
-        <w:t xml:space="preserve"> required, that algorithm would seemingly not work.</w:t>
+      <w:r>
+        <w:rPr>
+          <w:rFonts w:ascii="Arial" w:eastAsia="Times New Roman" w:hAnsi="Arial" w:cs="Arial"/>
+          <w:color w:val="222222"/>
+          <w:sz w:val="19"/>
+          <w:szCs w:val="19"/>
+          <w:shd w:val="clear" w:color="auto" w:fill="FFFFFF"/>
+        </w:rPr>
+        <w:t>Throughout much of the work, the authors assume that no normal force is required to maintain the friction force. This is particularly true for the driftmove algorithm. If some constant normal force is required, that algorithm would seemingly not work.</w:t>
       </w:r>
       <w:r>
         <w:rPr>
@@ -4648,27 +3326,15 @@
         </w:rPr>
         <w:t xml:space="preserve">21.) </w:t>
       </w:r>
-      <w:proofErr w:type="gramStart"/>
-      <w:r>
-        <w:rPr>
-          <w:rFonts w:ascii="Arial" w:eastAsia="Times New Roman" w:hAnsi="Arial" w:cs="Arial"/>
-          <w:color w:val="222222"/>
-          <w:sz w:val="19"/>
-          <w:szCs w:val="19"/>
-          <w:shd w:val="clear" w:color="auto" w:fill="FFFFFF"/>
-        </w:rPr>
-        <w:t>There</w:t>
-      </w:r>
-      <w:proofErr w:type="gramEnd"/>
-      <w:r>
-        <w:rPr>
-          <w:rFonts w:ascii="Arial" w:eastAsia="Times New Roman" w:hAnsi="Arial" w:cs="Arial"/>
-          <w:color w:val="222222"/>
-          <w:sz w:val="19"/>
-          <w:szCs w:val="19"/>
-          <w:shd w:val="clear" w:color="auto" w:fill="FFFFFF"/>
-        </w:rPr>
-        <w:t xml:space="preserve"> are no videos for the experimental demonstrations, which is disappointing.</w:t>
+      <w:r>
+        <w:rPr>
+          <w:rFonts w:ascii="Arial" w:eastAsia="Times New Roman" w:hAnsi="Arial" w:cs="Arial"/>
+          <w:color w:val="222222"/>
+          <w:sz w:val="19"/>
+          <w:szCs w:val="19"/>
+          <w:shd w:val="clear" w:color="auto" w:fill="FFFFFF"/>
+        </w:rPr>
+        <w:t>There are no videos for the experimental demonstrations, which is disappointing.</w:t>
       </w:r>
       <w:r>
         <w:rPr>
@@ -4816,6 +3482,7 @@
           <w:sz w:val="19"/>
           <w:szCs w:val="19"/>
         </w:rPr>
+        <w:lastRenderedPageBreak/>
         <w:t>----------------------- REVIEW 4 ---------------------</w:t>
       </w:r>
       <w:r>
@@ -4846,87 +3513,7 @@
           <w:szCs w:val="19"/>
         </w:rPr>
         <w:br/>
-        <w:t xml:space="preserve">AUTHORS: Shiva </w:t>
-      </w:r>
-      <w:proofErr w:type="spellStart"/>
-      <w:r>
-        <w:rPr>
-          <w:rFonts w:ascii="Arial" w:eastAsia="Times New Roman" w:hAnsi="Arial" w:cs="Arial"/>
-          <w:color w:val="222222"/>
-          <w:sz w:val="19"/>
-          <w:szCs w:val="19"/>
-        </w:rPr>
-        <w:t>Shahrokhi</w:t>
-      </w:r>
-      <w:proofErr w:type="spellEnd"/>
-      <w:r>
-        <w:rPr>
-          <w:rFonts w:ascii="Arial" w:eastAsia="Times New Roman" w:hAnsi="Arial" w:cs="Arial"/>
-          <w:color w:val="222222"/>
-          <w:sz w:val="19"/>
-          <w:szCs w:val="19"/>
-        </w:rPr>
-        <w:t xml:space="preserve">, </w:t>
-      </w:r>
-      <w:proofErr w:type="spellStart"/>
-      <w:r>
-        <w:rPr>
-          <w:rFonts w:ascii="Arial" w:eastAsia="Times New Roman" w:hAnsi="Arial" w:cs="Arial"/>
-          <w:color w:val="222222"/>
-          <w:sz w:val="19"/>
-          <w:szCs w:val="19"/>
-        </w:rPr>
-        <w:t>Arun</w:t>
-      </w:r>
-      <w:proofErr w:type="spellEnd"/>
-      <w:r>
-        <w:rPr>
-          <w:rFonts w:ascii="Arial" w:eastAsia="Times New Roman" w:hAnsi="Arial" w:cs="Arial"/>
-          <w:color w:val="222222"/>
-          <w:sz w:val="19"/>
-          <w:szCs w:val="19"/>
-        </w:rPr>
-        <w:t xml:space="preserve"> </w:t>
-      </w:r>
-      <w:proofErr w:type="spellStart"/>
-      <w:r>
-        <w:rPr>
-          <w:rFonts w:ascii="Arial" w:eastAsia="Times New Roman" w:hAnsi="Arial" w:cs="Arial"/>
-          <w:color w:val="222222"/>
-          <w:sz w:val="19"/>
-          <w:szCs w:val="19"/>
-        </w:rPr>
-        <w:t>Mahadev</w:t>
-      </w:r>
-      <w:proofErr w:type="spellEnd"/>
-      <w:r>
-        <w:rPr>
-          <w:rFonts w:ascii="Arial" w:eastAsia="Times New Roman" w:hAnsi="Arial" w:cs="Arial"/>
-          <w:color w:val="222222"/>
-          <w:sz w:val="19"/>
-          <w:szCs w:val="19"/>
-        </w:rPr>
-        <w:t xml:space="preserve">, </w:t>
-      </w:r>
-      <w:proofErr w:type="spellStart"/>
-      <w:r>
-        <w:rPr>
-          <w:rFonts w:ascii="Arial" w:eastAsia="Times New Roman" w:hAnsi="Arial" w:cs="Arial"/>
-          <w:color w:val="222222"/>
-          <w:sz w:val="19"/>
-          <w:szCs w:val="19"/>
-        </w:rPr>
-        <w:t>Haoran</w:t>
-      </w:r>
-      <w:proofErr w:type="spellEnd"/>
-      <w:r>
-        <w:rPr>
-          <w:rFonts w:ascii="Arial" w:eastAsia="Times New Roman" w:hAnsi="Arial" w:cs="Arial"/>
-          <w:color w:val="222222"/>
-          <w:sz w:val="19"/>
-          <w:szCs w:val="19"/>
-        </w:rPr>
-        <w:t xml:space="preserve"> Zhao and Aaron Becker</w:t>
+        <w:t>AUTHORS: Shiva Shahrokhi, Arun Mahadev, Haoran Zhao and Aaron Becker</w:t>
       </w:r>
       <w:r>
         <w:rPr>
@@ -4964,47 +3551,7 @@
           <w:szCs w:val="19"/>
         </w:rPr>
         <w:br/>
-        <w:t xml:space="preserve">The paper starts with a very interesting and grand vision: remote control a robot swarm going through the human body and cure diseases, it then quickly falls into solving an abstract, self-defined problem in an idealized world. This paper essentially proposed yet another 'force field' </w:t>
-      </w:r>
-      <w:proofErr w:type="gramStart"/>
-      <w:r>
-        <w:rPr>
-          <w:rFonts w:ascii="Arial" w:eastAsia="Times New Roman" w:hAnsi="Arial" w:cs="Arial"/>
-          <w:color w:val="222222"/>
-          <w:sz w:val="19"/>
-          <w:szCs w:val="19"/>
-        </w:rPr>
-        <w:t>like</w:t>
-      </w:r>
-      <w:proofErr w:type="gramEnd"/>
-      <w:r>
-        <w:rPr>
-          <w:rFonts w:ascii="Arial" w:eastAsia="Times New Roman" w:hAnsi="Arial" w:cs="Arial"/>
-          <w:color w:val="222222"/>
-          <w:sz w:val="19"/>
-          <w:szCs w:val="19"/>
-        </w:rPr>
-        <w:t xml:space="preserve"> approach to control a swarm robot using infinite frictional forces and covariance of the swarm shape in either a square or circular workspace.  (Both are idealized conditions that can be rarely found in practical applications.   Certainly often the internal of the human body </w:t>
-      </w:r>
-      <w:proofErr w:type="spellStart"/>
-      <w:r>
-        <w:rPr>
-          <w:rFonts w:ascii="Arial" w:eastAsia="Times New Roman" w:hAnsi="Arial" w:cs="Arial"/>
-          <w:color w:val="222222"/>
-          <w:sz w:val="19"/>
-          <w:szCs w:val="19"/>
-        </w:rPr>
-        <w:t>wold</w:t>
-      </w:r>
-      <w:proofErr w:type="spellEnd"/>
-      <w:r>
-        <w:rPr>
-          <w:rFonts w:ascii="Arial" w:eastAsia="Times New Roman" w:hAnsi="Arial" w:cs="Arial"/>
-          <w:color w:val="222222"/>
-          <w:sz w:val="19"/>
-          <w:szCs w:val="19"/>
-        </w:rPr>
-        <w:t xml:space="preserve"> be 'frictionless' and such a force field would not be applicable there.  The authors never try to connect it back to their starting motivation.)</w:t>
+        <w:t>The paper starts with a very interesting and grand vision: remote control a robot swarm going through the human body and cure diseases, it then quickly falls into solving an abstract, self-defined problem in an idealized world. This paper essentially proposed yet another 'force field' like approach to control a swarm robot using infinite frictional forces and covariance of the swarm shape in either a square or circular workspace.  (Both are idealized conditions that can be rarely found in practical applications.   Certainly often the internal of the human body wold be 'frictionless' and such a force field would not be applicable there.  The authors never try to connect it back to their starting motivation.)</w:t>
       </w:r>
       <w:r>
         <w:rPr>
@@ -5178,95 +3725,55 @@
           <w:szCs w:val="19"/>
         </w:rPr>
         <w:br/>
-        <w:t xml:space="preserve">Incidentally there are many swarm simulation papers in applied mathematics, biology, AI, and computer graphics that address the similar problem using centralized control based on force fields.   I do not see any of such references from these areas.  Even in a problem created in abstraction with no real application in mind, the authors should compare their approach against other methods to demonstrate why this shape control mechanism is particular effective or efficient.  I would advise the authors to do a more thorough research of the literature in controlling swarm and a clear comparison against exist literature.  For </w:t>
-      </w:r>
-      <w:proofErr w:type="gramStart"/>
-      <w:r>
-        <w:rPr>
-          <w:rFonts w:ascii="Arial" w:eastAsia="Times New Roman" w:hAnsi="Arial" w:cs="Arial"/>
-          <w:color w:val="222222"/>
-          <w:sz w:val="19"/>
-          <w:szCs w:val="19"/>
-        </w:rPr>
-        <w:t>a</w:t>
-      </w:r>
-      <w:proofErr w:type="gramEnd"/>
-      <w:r>
-        <w:rPr>
-          <w:rFonts w:ascii="Arial" w:eastAsia="Times New Roman" w:hAnsi="Arial" w:cs="Arial"/>
-          <w:color w:val="222222"/>
-          <w:sz w:val="19"/>
-          <w:szCs w:val="19"/>
-        </w:rPr>
-        <w:t xml:space="preserve"> s tarter, check out the work by Andrea L. </w:t>
-      </w:r>
-      <w:proofErr w:type="spellStart"/>
-      <w:r>
-        <w:rPr>
-          <w:rFonts w:ascii="Arial" w:eastAsia="Times New Roman" w:hAnsi="Arial" w:cs="Arial"/>
-          <w:color w:val="222222"/>
-          <w:sz w:val="19"/>
-          <w:szCs w:val="19"/>
-        </w:rPr>
-        <w:t>Bertozzi's</w:t>
-      </w:r>
-      <w:proofErr w:type="spellEnd"/>
-      <w:r>
-        <w:rPr>
-          <w:rFonts w:ascii="Arial" w:eastAsia="Times New Roman" w:hAnsi="Arial" w:cs="Arial"/>
-          <w:color w:val="222222"/>
-          <w:sz w:val="19"/>
-          <w:szCs w:val="19"/>
-        </w:rPr>
-        <w:t xml:space="preserve"> group.</w:t>
-      </w:r>
-      <w:r>
-        <w:rPr>
-          <w:rFonts w:ascii="Arial" w:eastAsia="Times New Roman" w:hAnsi="Arial" w:cs="Arial"/>
-          <w:color w:val="222222"/>
-          <w:sz w:val="19"/>
-          <w:szCs w:val="19"/>
-        </w:rPr>
-        <w:br/>
-      </w:r>
-      <w:r>
-        <w:rPr>
-          <w:rFonts w:ascii="Arial" w:eastAsia="Times New Roman" w:hAnsi="Arial" w:cs="Arial"/>
-          <w:color w:val="222222"/>
-          <w:sz w:val="19"/>
-          <w:szCs w:val="19"/>
-        </w:rPr>
-        <w:br/>
-      </w:r>
-      <w:r>
-        <w:rPr>
-          <w:rFonts w:ascii="Arial" w:eastAsia="Times New Roman" w:hAnsi="Arial" w:cs="Arial"/>
-          <w:color w:val="222222"/>
-          <w:sz w:val="19"/>
-          <w:szCs w:val="19"/>
-        </w:rPr>
-        <w:br/>
-        <w:t>------------------------</w:t>
-      </w:r>
-      <w:proofErr w:type="gramStart"/>
-      <w:r>
-        <w:rPr>
-          <w:rFonts w:ascii="Arial" w:eastAsia="Times New Roman" w:hAnsi="Arial" w:cs="Arial"/>
-          <w:color w:val="222222"/>
-          <w:sz w:val="19"/>
-          <w:szCs w:val="19"/>
-        </w:rPr>
-        <w:t>-  METAREVIEW</w:t>
-      </w:r>
-      <w:proofErr w:type="gramEnd"/>
-      <w:r>
-        <w:rPr>
-          <w:rFonts w:ascii="Arial" w:eastAsia="Times New Roman" w:hAnsi="Arial" w:cs="Arial"/>
-          <w:color w:val="222222"/>
-          <w:sz w:val="19"/>
-          <w:szCs w:val="19"/>
-        </w:rPr>
-        <w:t>  ------------------------</w:t>
+        <w:t>Incidentally there are many swarm simulation papers in applied mathematics, biology, AI, and computer graphics that address the similar problem using centralized control based on force fields.   I do not see any of such references from these areas.  Even in a problem created in abstraction with no real application in mind, the authors should compare their approach against other methods to demonstrate why this shape control mechanism is particular effective or efficient.  I would advise the authors to do a more thorough research of the literature in controlling swarm and a clear comparison aga</w:t>
+      </w:r>
+      <w:r>
+        <w:rPr>
+          <w:rFonts w:ascii="Arial" w:eastAsia="Times New Roman" w:hAnsi="Arial" w:cs="Arial"/>
+          <w:color w:val="222222"/>
+          <w:sz w:val="19"/>
+          <w:szCs w:val="19"/>
+        </w:rPr>
+        <w:t>inst exist literature.  For a s</w:t>
+      </w:r>
+      <w:bookmarkStart w:id="0" w:name="_GoBack"/>
+      <w:bookmarkEnd w:id="0"/>
+      <w:r>
+        <w:rPr>
+          <w:rFonts w:ascii="Arial" w:eastAsia="Times New Roman" w:hAnsi="Arial" w:cs="Arial"/>
+          <w:color w:val="222222"/>
+          <w:sz w:val="19"/>
+          <w:szCs w:val="19"/>
+        </w:rPr>
+        <w:t>tarter, check out the work by Andrea L. Bertozzi's group.</w:t>
+      </w:r>
+      <w:r>
+        <w:rPr>
+          <w:rFonts w:ascii="Arial" w:eastAsia="Times New Roman" w:hAnsi="Arial" w:cs="Arial"/>
+          <w:color w:val="222222"/>
+          <w:sz w:val="19"/>
+          <w:szCs w:val="19"/>
+        </w:rPr>
+        <w:br/>
+      </w:r>
+      <w:r>
+        <w:rPr>
+          <w:rFonts w:ascii="Arial" w:eastAsia="Times New Roman" w:hAnsi="Arial" w:cs="Arial"/>
+          <w:color w:val="222222"/>
+          <w:sz w:val="19"/>
+          <w:szCs w:val="19"/>
+        </w:rPr>
+        <w:br/>
+      </w:r>
+      <w:r>
+        <w:rPr>
+          <w:rFonts w:ascii="Arial" w:eastAsia="Times New Roman" w:hAnsi="Arial" w:cs="Arial"/>
+          <w:color w:val="222222"/>
+          <w:sz w:val="19"/>
+          <w:szCs w:val="19"/>
+        </w:rPr>
+        <w:br/>
+        <w:t>-------------------------  METAREVIEW  ------------------------</w:t>
       </w:r>
       <w:r>
         <w:rPr>
@@ -5305,64 +3812,25 @@
           <w:szCs w:val="19"/>
         </w:rPr>
         <w:br/>
-        <w:t xml:space="preserve">This paper considers swarm control with global inputs, using boundaries to help control the shape of the swarm. Both simulation and experimental results are included.  The problem statement of achieving covariance was not </w:t>
-      </w:r>
-      <w:proofErr w:type="gramStart"/>
-      <w:r>
-        <w:rPr>
-          <w:rFonts w:ascii="Arial" w:eastAsia="Times New Roman" w:hAnsi="Arial" w:cs="Arial"/>
-          <w:color w:val="222222"/>
-          <w:sz w:val="19"/>
-          <w:szCs w:val="19"/>
-        </w:rPr>
-        <w:t>well-motivated</w:t>
-      </w:r>
-      <w:proofErr w:type="gramEnd"/>
-      <w:r>
-        <w:rPr>
-          <w:rFonts w:ascii="Arial" w:eastAsia="Times New Roman" w:hAnsi="Arial" w:cs="Arial"/>
-          <w:color w:val="222222"/>
-          <w:sz w:val="19"/>
-          <w:szCs w:val="19"/>
-        </w:rPr>
-        <w:t xml:space="preserve">.  The specific simulations and experiments in the paper are not </w:t>
-      </w:r>
-      <w:proofErr w:type="gramStart"/>
-      <w:r>
-        <w:rPr>
-          <w:rFonts w:ascii="Arial" w:eastAsia="Times New Roman" w:hAnsi="Arial" w:cs="Arial"/>
-          <w:color w:val="222222"/>
-          <w:sz w:val="19"/>
-          <w:szCs w:val="19"/>
-        </w:rPr>
-        <w:t>well-connected</w:t>
-      </w:r>
-      <w:proofErr w:type="gramEnd"/>
-      <w:r>
-        <w:rPr>
-          <w:rFonts w:ascii="Arial" w:eastAsia="Times New Roman" w:hAnsi="Arial" w:cs="Arial"/>
-          <w:color w:val="222222"/>
-          <w:sz w:val="19"/>
-          <w:szCs w:val="19"/>
-        </w:rPr>
-        <w:t xml:space="preserve"> to the grand vision outlined in the introduction to the paper. There is no discussion of reliability or repeatability.</w:t>
-      </w:r>
-      <w:r>
-        <w:rPr>
-          <w:rFonts w:ascii="Arial" w:eastAsia="Times New Roman" w:hAnsi="Arial" w:cs="Arial"/>
-          <w:color w:val="222222"/>
-          <w:sz w:val="19"/>
-          <w:szCs w:val="19"/>
-        </w:rPr>
-        <w:br/>
-      </w:r>
-      <w:r>
-        <w:rPr>
-          <w:rFonts w:ascii="Arial" w:eastAsia="Times New Roman" w:hAnsi="Arial" w:cs="Arial"/>
-          <w:color w:val="222222"/>
-          <w:sz w:val="19"/>
-          <w:szCs w:val="19"/>
-        </w:rPr>
+        <w:t>This paper considers swarm control with global inputs, using boundaries to help control the shape of the swarm. Both simulation and experimental results are included.  The problem statement of achieving covariance was not well-motivated.  The specific simulations and experiments in the paper are not well-connected to the grand vision outlined in the introduction to the paper. There is no discussion of reliability or repeatability.</w:t>
+      </w:r>
+      <w:r>
+        <w:rPr>
+          <w:rFonts w:ascii="Arial" w:eastAsia="Times New Roman" w:hAnsi="Arial" w:cs="Arial"/>
+          <w:color w:val="222222"/>
+          <w:sz w:val="19"/>
+          <w:szCs w:val="19"/>
+        </w:rPr>
+        <w:br/>
+      </w:r>
+      <w:r>
+        <w:rPr>
+          <w:rFonts w:ascii="Arial" w:eastAsia="Times New Roman" w:hAnsi="Arial" w:cs="Arial"/>
+          <w:color w:val="222222"/>
+          <w:sz w:val="19"/>
+          <w:szCs w:val="19"/>
+        </w:rPr>
+        <w:lastRenderedPageBreak/>
         <w:br/>
         <w:t>The paper is also missing important references to some closely related work in swarm robotics. For example:</w:t>
       </w:r>
@@ -5402,58 +3870,27 @@
           <w:szCs w:val="19"/>
         </w:rPr>
         <w:br/>
-        <w:t xml:space="preserve">Control of Many Agents Using Few Instructions by Timothy </w:t>
-      </w:r>
-      <w:proofErr w:type="spellStart"/>
-      <w:r>
-        <w:rPr>
-          <w:rFonts w:ascii="Arial" w:eastAsia="Times New Roman" w:hAnsi="Arial" w:cs="Arial"/>
-          <w:color w:val="222222"/>
-          <w:sz w:val="19"/>
-          <w:szCs w:val="19"/>
-        </w:rPr>
-        <w:t>Bretl</w:t>
-      </w:r>
-      <w:proofErr w:type="spellEnd"/>
-      <w:r>
-        <w:rPr>
-          <w:rFonts w:ascii="Arial" w:eastAsia="Times New Roman" w:hAnsi="Arial" w:cs="Arial"/>
-          <w:color w:val="222222"/>
-          <w:sz w:val="19"/>
-          <w:szCs w:val="19"/>
-        </w:rPr>
-        <w:t> RSS 2007 also discussed a very similar problem.</w:t>
-      </w:r>
-      <w:r>
-        <w:rPr>
-          <w:rFonts w:ascii="Arial" w:eastAsia="Times New Roman" w:hAnsi="Arial" w:cs="Arial"/>
-          <w:color w:val="222222"/>
-          <w:sz w:val="19"/>
-          <w:szCs w:val="19"/>
-        </w:rPr>
-        <w:br/>
-      </w:r>
-      <w:r>
-        <w:rPr>
-          <w:rFonts w:ascii="Arial" w:eastAsia="Times New Roman" w:hAnsi="Arial" w:cs="Arial"/>
-          <w:color w:val="222222"/>
-          <w:sz w:val="19"/>
-          <w:szCs w:val="19"/>
-        </w:rPr>
-        <w:br/>
-        <w:t xml:space="preserve">Massive Uniform Manipulation: Controlling Large Populations of Simple Robots with a Common Input Signal. </w:t>
-      </w:r>
-      <w:proofErr w:type="gramStart"/>
-      <w:r>
-        <w:rPr>
-          <w:rFonts w:ascii="Arial" w:eastAsia="Times New Roman" w:hAnsi="Arial" w:cs="Arial"/>
-          <w:color w:val="222222"/>
-          <w:sz w:val="19"/>
-          <w:szCs w:val="19"/>
-        </w:rPr>
-        <w:t>Becker et al. 2013 IROS.</w:t>
-      </w:r>
-      <w:proofErr w:type="gramEnd"/>
+        <w:t>Control of Many Agents Using Few Instructions by Timothy Bretl RSS 2007 also discussed a very similar problem.</w:t>
+      </w:r>
+      <w:r>
+        <w:rPr>
+          <w:rFonts w:ascii="Arial" w:eastAsia="Times New Roman" w:hAnsi="Arial" w:cs="Arial"/>
+          <w:color w:val="222222"/>
+          <w:sz w:val="19"/>
+          <w:szCs w:val="19"/>
+        </w:rPr>
+        <w:br/>
+      </w:r>
+      <w:r>
+        <w:rPr>
+          <w:rFonts w:ascii="Arial" w:eastAsia="Times New Roman" w:hAnsi="Arial" w:cs="Arial"/>
+          <w:color w:val="222222"/>
+          <w:sz w:val="19"/>
+          <w:szCs w:val="19"/>
+        </w:rPr>
+        <w:br/>
+        <w:t>Massive Uniform Manipulation: Controlling Large Populations of Simple Robots with a Common Input Signal. Becker et al. 2013 IROS.</w:t>
+      </w:r>
     </w:p>
     <w:p>
       <w:pPr>
@@ -5466,8 +3903,6 @@
           <w:shd w:val="clear" w:color="auto" w:fill="FFFFFF"/>
         </w:rPr>
       </w:pPr>
-      <w:bookmarkStart w:id="0" w:name="_GoBack"/>
-      <w:bookmarkEnd w:id="0"/>
     </w:p>
     <w:p>
       <w:pPr>
@@ -5529,7 +3964,7 @@
     </w:rPrDefault>
     <w:pPrDefault/>
   </w:docDefaults>
-  <w:latentStyles w:defLockedState="0" w:defUIPriority="99" w:defSemiHidden="1" w:defUnhideWhenUsed="1" w:defQFormat="0" w:count="276">
+  <w:latentStyles w:defLockedState="0" w:defUIPriority="99" w:defSemiHidden="1" w:defUnhideWhenUsed="1" w:defQFormat="0" w:count="267">
     <w:lsdException w:name="Normal" w:semiHidden="0" w:uiPriority="0" w:unhideWhenUsed="0" w:qFormat="1"/>
     <w:lsdException w:name="heading 1" w:semiHidden="0" w:uiPriority="9" w:unhideWhenUsed="0" w:qFormat="1"/>
     <w:lsdException w:name="heading 2" w:uiPriority="9" w:qFormat="1"/>
@@ -5798,7 +4233,7 @@
 </file>
 
 <file path=word/stylesWithEffects.xml><?xml version="1.0" encoding="utf-8"?>
-<w:styles xmlns:wpc="http://schemas.microsoft.com/office/word/2010/wordprocessingCanvas" xmlns:mo="http://schemas.microsoft.com/office/mac/office/2008/main" xmlns:mc="http://schemas.openxmlformats.org/markup-compatibility/2006" xmlns:mv="urn:schemas-microsoft-com:mac:vml" xmlns:o="urn:schemas-microsoft-com:office:office" xmlns:r="http://schemas.openxmlformats.org/officeDocument/2006/relationships" xmlns:m="http://schemas.openxmlformats.org/officeDocument/2006/math" xmlns:v="urn:schemas-microsoft-com:vml" xmlns:wp14="http://schemas.microsoft.com/office/word/2010/wordprocessingDrawing" xmlns:wp="http://schemas.openxmlformats.org/drawingml/2006/wordprocessingDrawing" xmlns:w10="urn:schemas-microsoft-com:office:word" xmlns:w="http://schemas.openxmlformats.org/wordprocessingml/2006/main" xmlns:w14="http://schemas.microsoft.com/office/word/2010/wordml" xmlns:wpg="http://schemas.microsoft.com/office/word/2010/wordprocessingGroup" xmlns:wpi="http://schemas.microsoft.com/office/word/2010/wordprocessingInk" xmlns:wne="http://schemas.microsoft.com/office/word/2006/wordml" xmlns:wps="http://schemas.microsoft.com/office/word/2010/wordprocessingShape" mc:Ignorable="w14 wp14">
+<w:styles xmlns:wpc="http://schemas.microsoft.com/office/word/2010/wordprocessingCanvas" xmlns:mc="http://schemas.openxmlformats.org/markup-compatibility/2006" xmlns:o="urn:schemas-microsoft-com:office:office" xmlns:r="http://schemas.openxmlformats.org/officeDocument/2006/relationships" xmlns:m="http://schemas.openxmlformats.org/officeDocument/2006/math" xmlns:v="urn:schemas-microsoft-com:vml" xmlns:wp14="http://schemas.microsoft.com/office/word/2010/wordprocessingDrawing" xmlns:wp="http://schemas.openxmlformats.org/drawingml/2006/wordprocessingDrawing" xmlns:w10="urn:schemas-microsoft-com:office:word" xmlns:w="http://schemas.openxmlformats.org/wordprocessingml/2006/main" xmlns:w14="http://schemas.microsoft.com/office/word/2010/wordml" xmlns:wpg="http://schemas.microsoft.com/office/word/2010/wordprocessingGroup" xmlns:wpi="http://schemas.microsoft.com/office/word/2010/wordprocessingInk" xmlns:wne="http://schemas.microsoft.com/office/word/2006/wordml" xmlns:wps="http://schemas.microsoft.com/office/word/2010/wordprocessingShape" mc:Ignorable="w14 wp14">
   <w:docDefaults>
     <w:rPrDefault>
       <w:rPr>
@@ -5810,7 +4245,7 @@
     </w:rPrDefault>
     <w:pPrDefault/>
   </w:docDefaults>
-  <w:latentStyles w:defLockedState="0" w:defUIPriority="99" w:defSemiHidden="1" w:defUnhideWhenUsed="1" w:defQFormat="0" w:count="276">
+  <w:latentStyles w:defLockedState="0" w:defUIPriority="99" w:defSemiHidden="1" w:defUnhideWhenUsed="1" w:defQFormat="0" w:count="267">
     <w:lsdException w:name="Normal" w:semiHidden="0" w:uiPriority="0" w:unhideWhenUsed="0" w:qFormat="1"/>
     <w:lsdException w:name="heading 1" w:semiHidden="0" w:uiPriority="9" w:unhideWhenUsed="0" w:qFormat="1"/>
     <w:lsdException w:name="heading 2" w:uiPriority="9" w:qFormat="1"/>

</xml_diff>